<commit_message>
python exception code checked in mby murali
</commit_message>
<xml_diff>
--- a/Python.docx
+++ b/Python.docx
@@ -1736,7 +1736,23 @@
           <w:sz w:val="36"/>
           <w:szCs w:val="36"/>
         </w:rPr>
-        <w:t>, var_1 and print_this_to_screen, all are valid example.</w:t>
+        <w:t xml:space="preserve">, var_1 and </w:t>
+      </w:r>
+      <w:proofErr w:type="spellStart"/>
+      <w:r>
+        <w:rPr>
+          <w:sz w:val="36"/>
+          <w:szCs w:val="36"/>
+        </w:rPr>
+        <w:t>print_this_to_screen</w:t>
+      </w:r>
+      <w:proofErr w:type="spellEnd"/>
+      <w:r>
+        <w:rPr>
+          <w:sz w:val="36"/>
+          <w:szCs w:val="36"/>
+        </w:rPr>
+        <w:t>, all are valid example.</w:t>
       </w:r>
     </w:p>
     <w:p>
@@ -4870,15 +4886,7 @@
           <w:color w:val="252830"/>
           <w:shd w:val="clear" w:color="auto" w:fill="FFFFFF"/>
         </w:rPr>
-        <w:t>Usually</w:t>
-      </w:r>
-      <w:r>
-        <w:rPr>
-          <w:rFonts w:ascii="Arial" w:hAnsi="Arial" w:cs="Arial"/>
-          <w:color w:val="252830"/>
-          <w:shd w:val="clear" w:color="auto" w:fill="FFFFFF"/>
-        </w:rPr>
-        <w:t xml:space="preserve"> faster than list as it cannot change dynamically.</w:t>
+        <w:t>Usually faster than list as it cannot change dynamically.</w:t>
       </w:r>
     </w:p>
     <w:p>
@@ -4961,16 +4969,7 @@
           <w:sz w:val="32"/>
           <w:szCs w:val="32"/>
         </w:rPr>
-        <w:t xml:space="preserve">Python </w:t>
-      </w:r>
-      <w:r>
-        <w:rPr>
-          <w:rFonts w:ascii="Arial" w:hAnsi="Arial" w:cs="Arial"/>
-          <w:color w:val="252830"/>
-          <w:sz w:val="32"/>
-          <w:szCs w:val="32"/>
-        </w:rPr>
-        <w:t>Strings</w:t>
+        <w:t>Python Strings</w:t>
       </w:r>
     </w:p>
     <w:p>
@@ -4991,15 +4990,7 @@
           <w:color w:val="252830"/>
           <w:shd w:val="clear" w:color="auto" w:fill="FFFFFF"/>
         </w:rPr>
-        <w:t>W</w:t>
-      </w:r>
-      <w:r>
-        <w:rPr>
-          <w:rFonts w:ascii="Arial" w:hAnsi="Arial" w:cs="Arial"/>
-          <w:color w:val="252830"/>
-          <w:shd w:val="clear" w:color="auto" w:fill="FFFFFF"/>
-        </w:rPr>
-        <w:t>e can use single quotes or double quotes to represent strings. </w:t>
+        <w:t>We can use single quotes or double quotes to represent strings. </w:t>
       </w:r>
       <w:r>
         <w:rPr>
@@ -5088,23 +5079,7 @@
           <w:color w:val="252830"/>
           <w:shd w:val="clear" w:color="auto" w:fill="FFFFFF"/>
         </w:rPr>
-        <w:t>Refer /IntellPython/src/Ge</w:t>
-      </w:r>
-      <w:r>
-        <w:rPr>
-          <w:rFonts w:ascii="Arial" w:hAnsi="Arial" w:cs="Arial"/>
-          <w:color w:val="252830"/>
-          <w:shd w:val="clear" w:color="auto" w:fill="FFFFFF"/>
-        </w:rPr>
-        <w:t>ttingStarted/DatatypeString</w:t>
-      </w:r>
-      <w:r>
-        <w:rPr>
-          <w:rFonts w:ascii="Arial" w:hAnsi="Arial" w:cs="Arial"/>
-          <w:color w:val="252830"/>
-          <w:shd w:val="clear" w:color="auto" w:fill="FFFFFF"/>
-        </w:rPr>
-        <w:t>.py</w:t>
+        <w:t>Refer /IntellPython/src/GettingStarted/DatatypeString.py</w:t>
       </w:r>
     </w:p>
     <w:p>
@@ -5126,16 +5101,7 @@
           <w:sz w:val="32"/>
           <w:szCs w:val="32"/>
         </w:rPr>
-        <w:t xml:space="preserve">Python </w:t>
-      </w:r>
-      <w:r>
-        <w:rPr>
-          <w:rFonts w:ascii="Arial" w:hAnsi="Arial" w:cs="Arial"/>
-          <w:color w:val="252830"/>
-          <w:sz w:val="32"/>
-          <w:szCs w:val="32"/>
-        </w:rPr>
-        <w:t>Set</w:t>
+        <w:t>Python Set</w:t>
       </w:r>
     </w:p>
     <w:p>
@@ -5156,14 +5122,7 @@
           <w:sz w:val="28"/>
           <w:szCs w:val="28"/>
         </w:rPr>
-        <w:t>Un</w:t>
-      </w:r>
-      <w:r>
-        <w:rPr>
-          <w:sz w:val="28"/>
-          <w:szCs w:val="28"/>
-        </w:rPr>
-        <w:t>Ordered</w:t>
+        <w:t>UnOrdered</w:t>
       </w:r>
       <w:proofErr w:type="spellEnd"/>
       <w:r>
@@ -5260,16 +5219,7 @@
           <w:szCs w:val="32"/>
         </w:rPr>
         <w:lastRenderedPageBreak/>
-        <w:t xml:space="preserve">Python </w:t>
-      </w:r>
-      <w:r>
-        <w:rPr>
-          <w:rFonts w:ascii="Arial" w:hAnsi="Arial" w:cs="Arial"/>
-          <w:color w:val="252830"/>
-          <w:sz w:val="32"/>
-          <w:szCs w:val="32"/>
-        </w:rPr>
-        <w:t>Dictionary</w:t>
+        <w:t>Python Dictionary</w:t>
       </w:r>
     </w:p>
     <w:p>
@@ -5298,14 +5248,7 @@
           <w:sz w:val="28"/>
           <w:szCs w:val="28"/>
         </w:rPr>
-        <w:t xml:space="preserve"> </w:t>
-      </w:r>
-      <w:r>
-        <w:rPr>
-          <w:sz w:val="28"/>
-          <w:szCs w:val="28"/>
-        </w:rPr>
-        <w:t>Ordered Sequence</w:t>
+        <w:t xml:space="preserve"> Ordered Sequence</w:t>
       </w:r>
       <w:r>
         <w:rPr>
@@ -5449,31 +5392,4168 @@
           <w:sz w:val="28"/>
           <w:szCs w:val="28"/>
         </w:rPr>
-        <w:t>ttingSt</w:t>
+        <w:t>ttingStarted/DatatypeCoversion</w:t>
       </w:r>
       <w:r>
         <w:rPr>
           <w:sz w:val="28"/>
           <w:szCs w:val="28"/>
         </w:rPr>
-        <w:t>arted/</w:t>
-      </w:r>
-      <w:bookmarkStart w:id="0" w:name="_GoBack"/>
-      <w:r>
+        <w:t>.py</w:t>
+      </w:r>
+    </w:p>
+    <w:p>
+      <w:pPr>
         <w:rPr>
           <w:sz w:val="28"/>
           <w:szCs w:val="28"/>
         </w:rPr>
-        <w:t>DatatypeCoversion</w:t>
-      </w:r>
-      <w:bookmarkEnd w:id="0"/>
-      <w:r>
+      </w:pPr>
+    </w:p>
+    <w:p>
+      <w:pPr>
         <w:rPr>
           <w:sz w:val="28"/>
           <w:szCs w:val="28"/>
         </w:rPr>
-        <w:t>.py</w:t>
-      </w:r>
+      </w:pPr>
+    </w:p>
+    <w:p>
+      <w:pPr>
+        <w:rPr>
+          <w:sz w:val="28"/>
+          <w:szCs w:val="28"/>
+        </w:rPr>
+      </w:pPr>
+    </w:p>
+    <w:p>
+      <w:pPr>
+        <w:rPr>
+          <w:sz w:val="28"/>
+          <w:szCs w:val="28"/>
+        </w:rPr>
+      </w:pPr>
+    </w:p>
+    <w:p>
+      <w:pPr>
+        <w:rPr>
+          <w:sz w:val="28"/>
+          <w:szCs w:val="28"/>
+        </w:rPr>
+      </w:pPr>
+    </w:p>
+    <w:p>
+      <w:pPr>
+        <w:rPr>
+          <w:sz w:val="28"/>
+          <w:szCs w:val="28"/>
+        </w:rPr>
+      </w:pPr>
+    </w:p>
+    <w:p>
+      <w:pPr>
+        <w:rPr>
+          <w:sz w:val="28"/>
+          <w:szCs w:val="28"/>
+        </w:rPr>
+      </w:pPr>
+    </w:p>
+    <w:p>
+      <w:pPr>
+        <w:rPr>
+          <w:sz w:val="28"/>
+          <w:szCs w:val="28"/>
+        </w:rPr>
+      </w:pPr>
+    </w:p>
+    <w:p>
+      <w:pPr>
+        <w:rPr>
+          <w:sz w:val="28"/>
+          <w:szCs w:val="28"/>
+        </w:rPr>
+      </w:pPr>
+    </w:p>
+    <w:p>
+      <w:pPr>
+        <w:rPr>
+          <w:sz w:val="28"/>
+          <w:szCs w:val="28"/>
+        </w:rPr>
+      </w:pPr>
+    </w:p>
+    <w:p>
+      <w:pPr>
+        <w:rPr>
+          <w:sz w:val="28"/>
+          <w:szCs w:val="28"/>
+        </w:rPr>
+      </w:pPr>
+    </w:p>
+    <w:p>
+      <w:pPr>
+        <w:rPr>
+          <w:sz w:val="28"/>
+          <w:szCs w:val="28"/>
+        </w:rPr>
+      </w:pPr>
+    </w:p>
+    <w:p>
+      <w:pPr>
+        <w:rPr>
+          <w:sz w:val="28"/>
+          <w:szCs w:val="28"/>
+        </w:rPr>
+      </w:pPr>
+    </w:p>
+    <w:p>
+      <w:pPr>
+        <w:rPr>
+          <w:sz w:val="28"/>
+          <w:szCs w:val="28"/>
+        </w:rPr>
+      </w:pPr>
+    </w:p>
+    <w:p>
+      <w:pPr>
+        <w:rPr>
+          <w:sz w:val="28"/>
+          <w:szCs w:val="28"/>
+        </w:rPr>
+      </w:pPr>
+    </w:p>
+    <w:p>
+      <w:pPr>
+        <w:rPr>
+          <w:sz w:val="28"/>
+          <w:szCs w:val="28"/>
+        </w:rPr>
+      </w:pPr>
+    </w:p>
+    <w:p>
+      <w:pPr>
+        <w:rPr>
+          <w:sz w:val="28"/>
+          <w:szCs w:val="28"/>
+        </w:rPr>
+      </w:pPr>
+    </w:p>
+    <w:p>
+      <w:pPr>
+        <w:pStyle w:val="Heading2"/>
+        <w:shd w:val="clear" w:color="auto" w:fill="FFFFFF"/>
+        <w:spacing w:before="192" w:beforeAutospacing="0" w:after="108" w:afterAutospacing="0"/>
+        <w:rPr>
+          <w:rFonts w:ascii="Arial" w:hAnsi="Arial" w:cs="Arial"/>
+          <w:color w:val="252830"/>
+          <w:sz w:val="46"/>
+          <w:szCs w:val="46"/>
+        </w:rPr>
+      </w:pPr>
+      <w:r>
+        <w:rPr>
+          <w:rFonts w:ascii="Arial" w:hAnsi="Arial" w:cs="Arial"/>
+          <w:color w:val="252830"/>
+          <w:sz w:val="46"/>
+          <w:szCs w:val="46"/>
+        </w:rPr>
+        <w:lastRenderedPageBreak/>
+        <w:t>Exception Handling</w:t>
+      </w:r>
+      <w:r>
+        <w:rPr>
+          <w:rFonts w:ascii="Arial" w:hAnsi="Arial" w:cs="Arial"/>
+          <w:color w:val="252830"/>
+          <w:sz w:val="46"/>
+          <w:szCs w:val="46"/>
+        </w:rPr>
+        <w:t xml:space="preserve"> in Python</w:t>
+      </w:r>
+    </w:p>
+    <w:p>
+      <w:pPr>
+        <w:rPr>
+          <w:sz w:val="28"/>
+          <w:szCs w:val="28"/>
+        </w:rPr>
+      </w:pPr>
+    </w:p>
+    <w:p>
+      <w:pPr>
+        <w:pStyle w:val="Heading3"/>
+        <w:shd w:val="clear" w:color="auto" w:fill="FFFFFF"/>
+        <w:spacing w:before="0" w:after="240"/>
+        <w:rPr>
+          <w:rFonts w:ascii="Arial" w:hAnsi="Arial" w:cs="Arial"/>
+          <w:color w:val="000000"/>
+          <w:sz w:val="36"/>
+          <w:szCs w:val="36"/>
+        </w:rPr>
+      </w:pPr>
+      <w:r>
+        <w:rPr>
+          <w:rFonts w:ascii="Arial" w:hAnsi="Arial" w:cs="Arial"/>
+          <w:color w:val="000000"/>
+          <w:sz w:val="36"/>
+          <w:szCs w:val="36"/>
+        </w:rPr>
+        <w:t>Some Built-in Python Exceptions</w:t>
+      </w:r>
+    </w:p>
+    <w:p>
+      <w:pPr>
+        <w:pStyle w:val="NormalWeb"/>
+        <w:shd w:val="clear" w:color="auto" w:fill="FFFFFF"/>
+        <w:spacing w:before="0" w:beforeAutospacing="0" w:after="390" w:afterAutospacing="0"/>
+        <w:rPr>
+          <w:rFonts w:ascii="Arial" w:hAnsi="Arial" w:cs="Arial"/>
+          <w:color w:val="666666"/>
+        </w:rPr>
+      </w:pPr>
+      <w:r>
+        <w:rPr>
+          <w:rFonts w:ascii="Arial" w:hAnsi="Arial" w:cs="Arial"/>
+          <w:color w:val="666666"/>
+        </w:rPr>
+        <w:t>List of some built-in python exceptions are given below.</w:t>
+      </w:r>
+    </w:p>
+    <w:p>
+      <w:pPr>
+        <w:numPr>
+          <w:ilvl w:val="0"/>
+          <w:numId w:val="2"/>
+        </w:numPr>
+        <w:shd w:val="clear" w:color="auto" w:fill="FFFFFF"/>
+        <w:spacing w:before="100" w:beforeAutospacing="1" w:after="100" w:afterAutospacing="1" w:line="240" w:lineRule="auto"/>
+        <w:ind w:left="600"/>
+        <w:rPr>
+          <w:rFonts w:ascii="Arial" w:hAnsi="Arial" w:cs="Arial"/>
+          <w:color w:val="666666"/>
+        </w:rPr>
+      </w:pPr>
+      <w:proofErr w:type="gramStart"/>
+      <w:r>
+        <w:rPr>
+          <w:rStyle w:val="Strong"/>
+          <w:rFonts w:ascii="Arial" w:hAnsi="Arial" w:cs="Arial"/>
+          <w:color w:val="666666"/>
+        </w:rPr>
+        <w:t>Exception :</w:t>
+      </w:r>
+      <w:proofErr w:type="gramEnd"/>
+      <w:r>
+        <w:rPr>
+          <w:rFonts w:ascii="Arial" w:hAnsi="Arial" w:cs="Arial"/>
+          <w:color w:val="666666"/>
+        </w:rPr>
+        <w:t> This is the base class for all kind of the exceptions. All kind of exceptions should be derived from this class</w:t>
+      </w:r>
+    </w:p>
+    <w:p>
+      <w:pPr>
+        <w:numPr>
+          <w:ilvl w:val="0"/>
+          <w:numId w:val="2"/>
+        </w:numPr>
+        <w:shd w:val="clear" w:color="auto" w:fill="FFFFFF"/>
+        <w:spacing w:before="100" w:beforeAutospacing="1" w:after="100" w:afterAutospacing="1" w:line="240" w:lineRule="auto"/>
+        <w:ind w:left="600"/>
+        <w:rPr>
+          <w:rFonts w:ascii="Arial" w:hAnsi="Arial" w:cs="Arial"/>
+          <w:color w:val="666666"/>
+        </w:rPr>
+      </w:pPr>
+      <w:proofErr w:type="spellStart"/>
+      <w:proofErr w:type="gramStart"/>
+      <w:r>
+        <w:rPr>
+          <w:rStyle w:val="Strong"/>
+          <w:rFonts w:ascii="Arial" w:hAnsi="Arial" w:cs="Arial"/>
+          <w:color w:val="666666"/>
+        </w:rPr>
+        <w:t>ArithmeticError</w:t>
+      </w:r>
+      <w:proofErr w:type="spellEnd"/>
+      <w:r>
+        <w:rPr>
+          <w:rStyle w:val="Strong"/>
+          <w:rFonts w:ascii="Arial" w:hAnsi="Arial" w:cs="Arial"/>
+          <w:color w:val="666666"/>
+        </w:rPr>
+        <w:t xml:space="preserve"> :</w:t>
+      </w:r>
+      <w:proofErr w:type="gramEnd"/>
+      <w:r>
+        <w:rPr>
+          <w:rFonts w:ascii="Arial" w:hAnsi="Arial" w:cs="Arial"/>
+          <w:color w:val="666666"/>
+        </w:rPr>
+        <w:t> This is the base class for the exception raised for any arithmetic errors.</w:t>
+      </w:r>
+    </w:p>
+    <w:p>
+      <w:pPr>
+        <w:numPr>
+          <w:ilvl w:val="0"/>
+          <w:numId w:val="2"/>
+        </w:numPr>
+        <w:shd w:val="clear" w:color="auto" w:fill="FFFFFF"/>
+        <w:spacing w:before="100" w:beforeAutospacing="1" w:after="100" w:afterAutospacing="1" w:line="240" w:lineRule="auto"/>
+        <w:ind w:left="600"/>
+        <w:rPr>
+          <w:rFonts w:ascii="Arial" w:hAnsi="Arial" w:cs="Arial"/>
+          <w:color w:val="666666"/>
+        </w:rPr>
+      </w:pPr>
+      <w:proofErr w:type="spellStart"/>
+      <w:proofErr w:type="gramStart"/>
+      <w:r>
+        <w:rPr>
+          <w:rStyle w:val="Strong"/>
+          <w:rFonts w:ascii="Arial" w:hAnsi="Arial" w:cs="Arial"/>
+          <w:color w:val="666666"/>
+        </w:rPr>
+        <w:t>EOFError</w:t>
+      </w:r>
+      <w:proofErr w:type="spellEnd"/>
+      <w:r>
+        <w:rPr>
+          <w:rStyle w:val="Strong"/>
+          <w:rFonts w:ascii="Arial" w:hAnsi="Arial" w:cs="Arial"/>
+          <w:color w:val="666666"/>
+        </w:rPr>
+        <w:t xml:space="preserve"> :</w:t>
+      </w:r>
+      <w:proofErr w:type="gramEnd"/>
+      <w:r>
+        <w:rPr>
+          <w:rFonts w:ascii="Arial" w:hAnsi="Arial" w:cs="Arial"/>
+          <w:color w:val="666666"/>
+        </w:rPr>
+        <w:t> This exception raise when input() function read End-of-File without reading any data.</w:t>
+      </w:r>
+    </w:p>
+    <w:p>
+      <w:pPr>
+        <w:numPr>
+          <w:ilvl w:val="0"/>
+          <w:numId w:val="2"/>
+        </w:numPr>
+        <w:shd w:val="clear" w:color="auto" w:fill="FFFFFF"/>
+        <w:spacing w:before="100" w:beforeAutospacing="1" w:after="100" w:afterAutospacing="1" w:line="240" w:lineRule="auto"/>
+        <w:ind w:left="600"/>
+        <w:rPr>
+          <w:rFonts w:ascii="Arial" w:hAnsi="Arial" w:cs="Arial"/>
+          <w:color w:val="666666"/>
+        </w:rPr>
+      </w:pPr>
+      <w:proofErr w:type="spellStart"/>
+      <w:r>
+        <w:rPr>
+          <w:rStyle w:val="Strong"/>
+          <w:rFonts w:ascii="Arial" w:hAnsi="Arial" w:cs="Arial"/>
+          <w:color w:val="666666"/>
+        </w:rPr>
+        <w:t>ZeroDivisionError</w:t>
+      </w:r>
+      <w:proofErr w:type="spellEnd"/>
+      <w:r>
+        <w:rPr>
+          <w:rStyle w:val="Strong"/>
+          <w:rFonts w:ascii="Arial" w:hAnsi="Arial" w:cs="Arial"/>
+          <w:color w:val="666666"/>
+        </w:rPr>
+        <w:t xml:space="preserve"> :</w:t>
+      </w:r>
+      <w:r>
+        <w:rPr>
+          <w:rFonts w:ascii="Arial" w:hAnsi="Arial" w:cs="Arial"/>
+          <w:color w:val="666666"/>
+        </w:rPr>
+        <w:t> This exception raise when the second argument of a division or modulo operation is zero</w:t>
+      </w:r>
+    </w:p>
+    <w:p>
+      <w:pPr>
+        <w:numPr>
+          <w:ilvl w:val="0"/>
+          <w:numId w:val="2"/>
+        </w:numPr>
+        <w:shd w:val="clear" w:color="auto" w:fill="FFFFFF"/>
+        <w:spacing w:before="100" w:beforeAutospacing="1" w:after="100" w:afterAutospacing="1" w:line="240" w:lineRule="auto"/>
+        <w:ind w:left="600"/>
+        <w:rPr>
+          <w:rFonts w:ascii="Arial" w:hAnsi="Arial" w:cs="Arial"/>
+          <w:color w:val="666666"/>
+        </w:rPr>
+      </w:pPr>
+      <w:proofErr w:type="spellStart"/>
+      <w:proofErr w:type="gramStart"/>
+      <w:r>
+        <w:rPr>
+          <w:rStyle w:val="Strong"/>
+          <w:rFonts w:ascii="Arial" w:hAnsi="Arial" w:cs="Arial"/>
+          <w:color w:val="666666"/>
+        </w:rPr>
+        <w:t>AssertionError</w:t>
+      </w:r>
+      <w:proofErr w:type="spellEnd"/>
+      <w:r>
+        <w:rPr>
+          <w:rStyle w:val="Strong"/>
+          <w:rFonts w:ascii="Arial" w:hAnsi="Arial" w:cs="Arial"/>
+          <w:color w:val="666666"/>
+        </w:rPr>
+        <w:t xml:space="preserve"> :</w:t>
+      </w:r>
+      <w:proofErr w:type="gramEnd"/>
+      <w:r>
+        <w:rPr>
+          <w:rFonts w:ascii="Arial" w:hAnsi="Arial" w:cs="Arial"/>
+          <w:color w:val="666666"/>
+        </w:rPr>
+        <w:t> This exception raise when an </w:t>
+      </w:r>
+      <w:r>
+        <w:rPr>
+          <w:rStyle w:val="Strong"/>
+          <w:rFonts w:ascii="Arial" w:hAnsi="Arial" w:cs="Arial"/>
+          <w:color w:val="666666"/>
+        </w:rPr>
+        <w:t>assert</w:t>
+      </w:r>
+      <w:r>
+        <w:rPr>
+          <w:rFonts w:ascii="Arial" w:hAnsi="Arial" w:cs="Arial"/>
+          <w:color w:val="666666"/>
+        </w:rPr>
+        <w:t> statement fails.</w:t>
+      </w:r>
+    </w:p>
+    <w:p>
+      <w:pPr>
+        <w:numPr>
+          <w:ilvl w:val="0"/>
+          <w:numId w:val="2"/>
+        </w:numPr>
+        <w:shd w:val="clear" w:color="auto" w:fill="FFFFFF"/>
+        <w:spacing w:before="100" w:beforeAutospacing="1" w:after="100" w:afterAutospacing="1" w:line="240" w:lineRule="auto"/>
+        <w:ind w:left="600"/>
+        <w:rPr>
+          <w:rFonts w:ascii="Arial" w:hAnsi="Arial" w:cs="Arial"/>
+          <w:color w:val="666666"/>
+        </w:rPr>
+      </w:pPr>
+      <w:proofErr w:type="spellStart"/>
+      <w:proofErr w:type="gramStart"/>
+      <w:r>
+        <w:rPr>
+          <w:rStyle w:val="Strong"/>
+          <w:rFonts w:ascii="Arial" w:hAnsi="Arial" w:cs="Arial"/>
+          <w:color w:val="666666"/>
+        </w:rPr>
+        <w:t>FloatingPointError</w:t>
+      </w:r>
+      <w:proofErr w:type="spellEnd"/>
+      <w:r>
+        <w:rPr>
+          <w:rStyle w:val="Strong"/>
+          <w:rFonts w:ascii="Arial" w:hAnsi="Arial" w:cs="Arial"/>
+          <w:color w:val="666666"/>
+        </w:rPr>
+        <w:t xml:space="preserve"> :</w:t>
+      </w:r>
+      <w:proofErr w:type="gramEnd"/>
+      <w:r>
+        <w:rPr>
+          <w:rFonts w:ascii="Arial" w:hAnsi="Arial" w:cs="Arial"/>
+          <w:color w:val="666666"/>
+        </w:rPr>
+        <w:t> This exception raise when a floating point operation fails.</w:t>
+      </w:r>
+    </w:p>
+    <w:p>
+      <w:pPr>
+        <w:numPr>
+          <w:ilvl w:val="0"/>
+          <w:numId w:val="2"/>
+        </w:numPr>
+        <w:shd w:val="clear" w:color="auto" w:fill="FFFFFF"/>
+        <w:spacing w:before="100" w:beforeAutospacing="1" w:after="100" w:afterAutospacing="1" w:line="240" w:lineRule="auto"/>
+        <w:ind w:left="600"/>
+        <w:rPr>
+          <w:rFonts w:ascii="Arial" w:hAnsi="Arial" w:cs="Arial"/>
+          <w:color w:val="666666"/>
+        </w:rPr>
+      </w:pPr>
+      <w:proofErr w:type="spellStart"/>
+      <w:proofErr w:type="gramStart"/>
+      <w:r>
+        <w:rPr>
+          <w:rStyle w:val="Strong"/>
+          <w:rFonts w:ascii="Arial" w:hAnsi="Arial" w:cs="Arial"/>
+          <w:color w:val="666666"/>
+        </w:rPr>
+        <w:t>KeyError</w:t>
+      </w:r>
+      <w:proofErr w:type="spellEnd"/>
+      <w:r>
+        <w:rPr>
+          <w:rStyle w:val="Strong"/>
+          <w:rFonts w:ascii="Arial" w:hAnsi="Arial" w:cs="Arial"/>
+          <w:color w:val="666666"/>
+        </w:rPr>
+        <w:t xml:space="preserve"> :</w:t>
+      </w:r>
+      <w:proofErr w:type="gramEnd"/>
+      <w:r>
+        <w:rPr>
+          <w:rFonts w:ascii="Arial" w:hAnsi="Arial" w:cs="Arial"/>
+          <w:color w:val="666666"/>
+        </w:rPr>
+        <w:t> This exception raise when a mapping (dictionary) key is not found in the set of existing keys.</w:t>
+      </w:r>
+    </w:p>
+    <w:p>
+      <w:pPr>
+        <w:pStyle w:val="Heading3"/>
+        <w:shd w:val="clear" w:color="auto" w:fill="FFFFFF"/>
+        <w:spacing w:before="0" w:after="240"/>
+        <w:rPr>
+          <w:rFonts w:ascii="Arial" w:hAnsi="Arial" w:cs="Arial"/>
+          <w:color w:val="000000"/>
+          <w:sz w:val="36"/>
+          <w:szCs w:val="36"/>
+        </w:rPr>
+      </w:pPr>
+      <w:r>
+        <w:rPr>
+          <w:rFonts w:ascii="Arial" w:hAnsi="Arial" w:cs="Arial"/>
+          <w:color w:val="000000"/>
+          <w:sz w:val="36"/>
+          <w:szCs w:val="36"/>
+        </w:rPr>
+        <w:t>Python try expect</w:t>
+      </w:r>
+    </w:p>
+    <w:p>
+      <w:pPr>
+        <w:pStyle w:val="NormalWeb"/>
+        <w:shd w:val="clear" w:color="auto" w:fill="FFFFFF"/>
+        <w:spacing w:before="0" w:beforeAutospacing="0" w:after="390" w:afterAutospacing="0"/>
+        <w:rPr>
+          <w:rFonts w:ascii="Arial" w:hAnsi="Arial" w:cs="Arial"/>
+          <w:color w:val="666666"/>
+        </w:rPr>
+      </w:pPr>
+      <w:r>
+        <w:rPr>
+          <w:rFonts w:ascii="Arial" w:hAnsi="Arial" w:cs="Arial"/>
+          <w:color w:val="666666"/>
+        </w:rPr>
+        <w:t>While writing the code, some statements might suspicious for raising an error. Hence, those statements should be surrounded with try-except-else block. For example, we will now raise an exception by our code. The following code will raise </w:t>
+      </w:r>
+      <w:proofErr w:type="spellStart"/>
+      <w:r>
+        <w:rPr>
+          <w:rStyle w:val="HTMLCode"/>
+          <w:color w:val="666666"/>
+          <w:shd w:val="clear" w:color="auto" w:fill="EFE8E5"/>
+        </w:rPr>
+        <w:t>IndexError</w:t>
+      </w:r>
+      <w:proofErr w:type="spellEnd"/>
+      <w:r>
+        <w:rPr>
+          <w:rFonts w:ascii="Arial" w:hAnsi="Arial" w:cs="Arial"/>
+          <w:color w:val="666666"/>
+        </w:rPr>
+        <w:t> Exception.</w:t>
+      </w:r>
+    </w:p>
+    <w:p>
+      <w:pPr>
+        <w:pStyle w:val="HTMLPreformatted"/>
+        <w:pBdr>
+          <w:top w:val="single" w:sz="6" w:space="8" w:color="888888"/>
+          <w:left w:val="single" w:sz="6" w:space="8" w:color="888888"/>
+          <w:bottom w:val="single" w:sz="6" w:space="8" w:color="888888"/>
+          <w:right w:val="single" w:sz="6" w:space="8" w:color="888888"/>
+        </w:pBdr>
+        <w:shd w:val="clear" w:color="auto" w:fill="F8F8F8"/>
+        <w:spacing w:before="75" w:after="225"/>
+        <w:ind w:left="75" w:right="75"/>
+        <w:rPr>
+          <w:rStyle w:val="pln"/>
+          <w:color w:val="000000"/>
+          <w:sz w:val="24"/>
+          <w:szCs w:val="24"/>
+        </w:rPr>
+      </w:pPr>
+      <w:proofErr w:type="gramStart"/>
+      <w:r>
+        <w:rPr>
+          <w:rStyle w:val="pln"/>
+          <w:color w:val="000000"/>
+          <w:sz w:val="24"/>
+          <w:szCs w:val="24"/>
+        </w:rPr>
+        <w:t>name</w:t>
+      </w:r>
+      <w:proofErr w:type="gramEnd"/>
+      <w:r>
+        <w:rPr>
+          <w:rStyle w:val="pln"/>
+          <w:color w:val="000000"/>
+          <w:sz w:val="24"/>
+          <w:szCs w:val="24"/>
+        </w:rPr>
+        <w:t xml:space="preserve"> </w:t>
+      </w:r>
+      <w:r>
+        <w:rPr>
+          <w:rStyle w:val="pun"/>
+          <w:color w:val="666600"/>
+          <w:sz w:val="24"/>
+          <w:szCs w:val="24"/>
+        </w:rPr>
+        <w:t>=</w:t>
+      </w:r>
+      <w:r>
+        <w:rPr>
+          <w:rStyle w:val="pln"/>
+          <w:color w:val="000000"/>
+          <w:sz w:val="24"/>
+          <w:szCs w:val="24"/>
+        </w:rPr>
+        <w:t xml:space="preserve"> </w:t>
+      </w:r>
+      <w:r>
+        <w:rPr>
+          <w:rStyle w:val="str"/>
+          <w:color w:val="008800"/>
+          <w:sz w:val="24"/>
+          <w:szCs w:val="24"/>
+        </w:rPr>
+        <w:t>'</w:t>
+      </w:r>
+      <w:proofErr w:type="spellStart"/>
+      <w:r>
+        <w:rPr>
+          <w:rStyle w:val="str"/>
+          <w:color w:val="008800"/>
+          <w:sz w:val="24"/>
+          <w:szCs w:val="24"/>
+        </w:rPr>
+        <w:t>Imtiaz</w:t>
+      </w:r>
+      <w:proofErr w:type="spellEnd"/>
+      <w:r>
+        <w:rPr>
+          <w:rStyle w:val="str"/>
+          <w:color w:val="008800"/>
+          <w:sz w:val="24"/>
+          <w:szCs w:val="24"/>
+        </w:rPr>
+        <w:t xml:space="preserve"> Abedin'</w:t>
+      </w:r>
+    </w:p>
+    <w:p>
+      <w:pPr>
+        <w:pStyle w:val="HTMLPreformatted"/>
+        <w:pBdr>
+          <w:top w:val="single" w:sz="6" w:space="8" w:color="888888"/>
+          <w:left w:val="single" w:sz="6" w:space="8" w:color="888888"/>
+          <w:bottom w:val="single" w:sz="6" w:space="8" w:color="888888"/>
+          <w:right w:val="single" w:sz="6" w:space="8" w:color="888888"/>
+        </w:pBdr>
+        <w:shd w:val="clear" w:color="auto" w:fill="F8F8F8"/>
+        <w:spacing w:before="75" w:after="225"/>
+        <w:ind w:left="75" w:right="75"/>
+        <w:rPr>
+          <w:rStyle w:val="pln"/>
+          <w:color w:val="000000"/>
+          <w:sz w:val="24"/>
+          <w:szCs w:val="24"/>
+        </w:rPr>
+      </w:pPr>
+      <w:proofErr w:type="gramStart"/>
+      <w:r>
+        <w:rPr>
+          <w:rStyle w:val="kwd"/>
+          <w:color w:val="000088"/>
+          <w:sz w:val="24"/>
+          <w:szCs w:val="24"/>
+        </w:rPr>
+        <w:t>print</w:t>
+      </w:r>
+      <w:r>
+        <w:rPr>
+          <w:rStyle w:val="pun"/>
+          <w:color w:val="666600"/>
+          <w:sz w:val="24"/>
+          <w:szCs w:val="24"/>
+        </w:rPr>
+        <w:t>(</w:t>
+      </w:r>
+      <w:proofErr w:type="gramEnd"/>
+      <w:r>
+        <w:rPr>
+          <w:rStyle w:val="pln"/>
+          <w:color w:val="000000"/>
+          <w:sz w:val="24"/>
+          <w:szCs w:val="24"/>
+        </w:rPr>
+        <w:t>name</w:t>
+      </w:r>
+      <w:r>
+        <w:rPr>
+          <w:rStyle w:val="pun"/>
+          <w:color w:val="666600"/>
+          <w:sz w:val="24"/>
+          <w:szCs w:val="24"/>
+        </w:rPr>
+        <w:t>[</w:t>
+      </w:r>
+      <w:r>
+        <w:rPr>
+          <w:rStyle w:val="lit"/>
+          <w:color w:val="006666"/>
+          <w:sz w:val="24"/>
+          <w:szCs w:val="24"/>
+        </w:rPr>
+        <w:t>15</w:t>
+      </w:r>
+      <w:r>
+        <w:rPr>
+          <w:rStyle w:val="pun"/>
+          <w:color w:val="666600"/>
+          <w:sz w:val="24"/>
+          <w:szCs w:val="24"/>
+        </w:rPr>
+        <w:t>])</w:t>
+      </w:r>
+    </w:p>
+    <w:p>
+      <w:pPr>
+        <w:pStyle w:val="HTMLPreformatted"/>
+        <w:pBdr>
+          <w:top w:val="single" w:sz="6" w:space="8" w:color="888888"/>
+          <w:left w:val="single" w:sz="6" w:space="8" w:color="888888"/>
+          <w:bottom w:val="single" w:sz="6" w:space="8" w:color="888888"/>
+          <w:right w:val="single" w:sz="6" w:space="8" w:color="888888"/>
+        </w:pBdr>
+        <w:shd w:val="clear" w:color="auto" w:fill="F8F8F8"/>
+        <w:spacing w:before="75" w:after="225"/>
+        <w:ind w:left="75" w:right="75"/>
+        <w:rPr>
+          <w:rStyle w:val="pln"/>
+          <w:color w:val="000000"/>
+          <w:sz w:val="24"/>
+          <w:szCs w:val="24"/>
+        </w:rPr>
+      </w:pPr>
+    </w:p>
+    <w:p>
+      <w:pPr>
+        <w:pStyle w:val="HTMLPreformatted"/>
+        <w:pBdr>
+          <w:top w:val="single" w:sz="6" w:space="8" w:color="888888"/>
+          <w:left w:val="single" w:sz="6" w:space="8" w:color="888888"/>
+          <w:bottom w:val="single" w:sz="6" w:space="8" w:color="888888"/>
+          <w:right w:val="single" w:sz="6" w:space="8" w:color="888888"/>
+        </w:pBdr>
+        <w:shd w:val="clear" w:color="auto" w:fill="F8F8F8"/>
+        <w:spacing w:before="75" w:after="225"/>
+        <w:ind w:left="75" w:right="75"/>
+        <w:rPr>
+          <w:color w:val="666666"/>
+          <w:sz w:val="24"/>
+          <w:szCs w:val="24"/>
+        </w:rPr>
+      </w:pPr>
+      <w:proofErr w:type="gramStart"/>
+      <w:r>
+        <w:rPr>
+          <w:rStyle w:val="kwd"/>
+          <w:color w:val="000088"/>
+          <w:sz w:val="24"/>
+          <w:szCs w:val="24"/>
+        </w:rPr>
+        <w:t>print</w:t>
+      </w:r>
+      <w:r>
+        <w:rPr>
+          <w:rStyle w:val="pun"/>
+          <w:color w:val="666600"/>
+          <w:sz w:val="24"/>
+          <w:szCs w:val="24"/>
+        </w:rPr>
+        <w:t>(</w:t>
+      </w:r>
+      <w:proofErr w:type="gramEnd"/>
+      <w:r>
+        <w:rPr>
+          <w:rStyle w:val="str"/>
+          <w:color w:val="008800"/>
+          <w:sz w:val="24"/>
+          <w:szCs w:val="24"/>
+        </w:rPr>
+        <w:t>'This will not print'</w:t>
+      </w:r>
+      <w:r>
+        <w:rPr>
+          <w:rStyle w:val="pun"/>
+          <w:color w:val="666600"/>
+          <w:sz w:val="24"/>
+          <w:szCs w:val="24"/>
+        </w:rPr>
+        <w:t>)</w:t>
+      </w:r>
+    </w:p>
+    <w:p>
+      <w:pPr>
+        <w:pStyle w:val="NormalWeb"/>
+        <w:shd w:val="clear" w:color="auto" w:fill="FFFFFF"/>
+        <w:spacing w:before="0" w:beforeAutospacing="0" w:after="390" w:afterAutospacing="0"/>
+        <w:rPr>
+          <w:rFonts w:ascii="Arial" w:hAnsi="Arial" w:cs="Arial"/>
+          <w:color w:val="666666"/>
+        </w:rPr>
+      </w:pPr>
+      <w:r>
+        <w:rPr>
+          <w:rFonts w:ascii="Arial" w:hAnsi="Arial" w:cs="Arial"/>
+          <w:color w:val="666666"/>
+        </w:rPr>
+        <w:t>If you try running the code, you will get below exception.</w:t>
+      </w:r>
+    </w:p>
+    <w:p>
+      <w:pPr>
+        <w:pStyle w:val="HTMLPreformatted"/>
+        <w:pBdr>
+          <w:top w:val="single" w:sz="6" w:space="8" w:color="888888"/>
+          <w:left w:val="single" w:sz="6" w:space="8" w:color="888888"/>
+          <w:bottom w:val="single" w:sz="6" w:space="8" w:color="888888"/>
+          <w:right w:val="single" w:sz="6" w:space="8" w:color="888888"/>
+        </w:pBdr>
+        <w:shd w:val="clear" w:color="auto" w:fill="F8F8F8"/>
+        <w:spacing w:before="75" w:after="225"/>
+        <w:ind w:left="75" w:right="75"/>
+        <w:rPr>
+          <w:rStyle w:val="pln"/>
+          <w:color w:val="000000"/>
+          <w:sz w:val="24"/>
+          <w:szCs w:val="24"/>
+        </w:rPr>
+      </w:pPr>
+      <w:proofErr w:type="spellStart"/>
+      <w:r>
+        <w:rPr>
+          <w:rStyle w:val="typ"/>
+          <w:color w:val="660066"/>
+          <w:sz w:val="24"/>
+          <w:szCs w:val="24"/>
+        </w:rPr>
+        <w:t>Traceback</w:t>
+      </w:r>
+      <w:proofErr w:type="spellEnd"/>
+      <w:r>
+        <w:rPr>
+          <w:rStyle w:val="pln"/>
+          <w:color w:val="000000"/>
+          <w:sz w:val="24"/>
+          <w:szCs w:val="24"/>
+        </w:rPr>
+        <w:t xml:space="preserve"> </w:t>
+      </w:r>
+      <w:r>
+        <w:rPr>
+          <w:rStyle w:val="pun"/>
+          <w:color w:val="666600"/>
+          <w:sz w:val="24"/>
+          <w:szCs w:val="24"/>
+        </w:rPr>
+        <w:t>(</w:t>
+      </w:r>
+      <w:r>
+        <w:rPr>
+          <w:rStyle w:val="pln"/>
+          <w:color w:val="000000"/>
+          <w:sz w:val="24"/>
+          <w:szCs w:val="24"/>
+        </w:rPr>
+        <w:t xml:space="preserve">most recent call </w:t>
+      </w:r>
+      <w:r>
+        <w:rPr>
+          <w:rStyle w:val="kwd"/>
+          <w:color w:val="000088"/>
+          <w:sz w:val="24"/>
+          <w:szCs w:val="24"/>
+        </w:rPr>
+        <w:t>last</w:t>
+      </w:r>
+      <w:r>
+        <w:rPr>
+          <w:rStyle w:val="pun"/>
+          <w:color w:val="666600"/>
+          <w:sz w:val="24"/>
+          <w:szCs w:val="24"/>
+        </w:rPr>
+        <w:t>):</w:t>
+      </w:r>
+    </w:p>
+    <w:p>
+      <w:pPr>
+        <w:pStyle w:val="HTMLPreformatted"/>
+        <w:pBdr>
+          <w:top w:val="single" w:sz="6" w:space="8" w:color="888888"/>
+          <w:left w:val="single" w:sz="6" w:space="8" w:color="888888"/>
+          <w:bottom w:val="single" w:sz="6" w:space="8" w:color="888888"/>
+          <w:right w:val="single" w:sz="6" w:space="8" w:color="888888"/>
+        </w:pBdr>
+        <w:shd w:val="clear" w:color="auto" w:fill="F8F8F8"/>
+        <w:spacing w:before="75" w:after="225"/>
+        <w:ind w:left="75" w:right="75"/>
+        <w:rPr>
+          <w:rStyle w:val="pln"/>
+          <w:color w:val="000000"/>
+          <w:sz w:val="24"/>
+          <w:szCs w:val="24"/>
+        </w:rPr>
+      </w:pPr>
+      <w:r>
+        <w:rPr>
+          <w:rStyle w:val="pln"/>
+          <w:color w:val="000000"/>
+          <w:sz w:val="24"/>
+          <w:szCs w:val="24"/>
+        </w:rPr>
+        <w:t xml:space="preserve">  </w:t>
+      </w:r>
+      <w:r>
+        <w:rPr>
+          <w:rStyle w:val="typ"/>
+          <w:color w:val="660066"/>
+          <w:sz w:val="24"/>
+          <w:szCs w:val="24"/>
+        </w:rPr>
+        <w:t>File</w:t>
+      </w:r>
+      <w:r>
+        <w:rPr>
+          <w:rStyle w:val="pln"/>
+          <w:color w:val="000000"/>
+          <w:sz w:val="24"/>
+          <w:szCs w:val="24"/>
+        </w:rPr>
+        <w:t xml:space="preserve"> </w:t>
+      </w:r>
+      <w:r>
+        <w:rPr>
+          <w:rStyle w:val="str"/>
+          <w:color w:val="008800"/>
+          <w:sz w:val="24"/>
+          <w:szCs w:val="24"/>
+        </w:rPr>
+        <w:t>"/home/</w:t>
+      </w:r>
+      <w:proofErr w:type="spellStart"/>
+      <w:r>
+        <w:rPr>
+          <w:rStyle w:val="str"/>
+          <w:color w:val="008800"/>
+          <w:sz w:val="24"/>
+          <w:szCs w:val="24"/>
+        </w:rPr>
+        <w:t>imtiaz</w:t>
+      </w:r>
+      <w:proofErr w:type="spellEnd"/>
+      <w:r>
+        <w:rPr>
+          <w:rStyle w:val="str"/>
+          <w:color w:val="008800"/>
+          <w:sz w:val="24"/>
+          <w:szCs w:val="24"/>
+        </w:rPr>
+        <w:t>/ExceptionHandling.py"</w:t>
+      </w:r>
+      <w:r>
+        <w:rPr>
+          <w:rStyle w:val="pun"/>
+          <w:color w:val="666600"/>
+          <w:sz w:val="24"/>
+          <w:szCs w:val="24"/>
+        </w:rPr>
+        <w:t>,</w:t>
+      </w:r>
+      <w:r>
+        <w:rPr>
+          <w:rStyle w:val="pln"/>
+          <w:color w:val="000000"/>
+          <w:sz w:val="24"/>
+          <w:szCs w:val="24"/>
+        </w:rPr>
+        <w:t xml:space="preserve"> line </w:t>
+      </w:r>
+      <w:r>
+        <w:rPr>
+          <w:rStyle w:val="lit"/>
+          <w:color w:val="006666"/>
+          <w:sz w:val="24"/>
+          <w:szCs w:val="24"/>
+        </w:rPr>
+        <w:t>2</w:t>
+      </w:r>
+      <w:r>
+        <w:rPr>
+          <w:rStyle w:val="pun"/>
+          <w:color w:val="666600"/>
+          <w:sz w:val="24"/>
+          <w:szCs w:val="24"/>
+        </w:rPr>
+        <w:t>,</w:t>
+      </w:r>
+      <w:r>
+        <w:rPr>
+          <w:rStyle w:val="pln"/>
+          <w:color w:val="000000"/>
+          <w:sz w:val="24"/>
+          <w:szCs w:val="24"/>
+        </w:rPr>
+        <w:t xml:space="preserve"> </w:t>
+      </w:r>
+      <w:r>
+        <w:rPr>
+          <w:rStyle w:val="kwd"/>
+          <w:color w:val="000088"/>
+          <w:sz w:val="24"/>
+          <w:szCs w:val="24"/>
+        </w:rPr>
+        <w:t>in</w:t>
+      </w:r>
+      <w:r>
+        <w:rPr>
+          <w:rStyle w:val="pln"/>
+          <w:color w:val="000000"/>
+          <w:sz w:val="24"/>
+          <w:szCs w:val="24"/>
+        </w:rPr>
+        <w:t xml:space="preserve"> </w:t>
+      </w:r>
+    </w:p>
+    <w:p>
+      <w:pPr>
+        <w:pStyle w:val="HTMLPreformatted"/>
+        <w:pBdr>
+          <w:top w:val="single" w:sz="6" w:space="8" w:color="888888"/>
+          <w:left w:val="single" w:sz="6" w:space="8" w:color="888888"/>
+          <w:bottom w:val="single" w:sz="6" w:space="8" w:color="888888"/>
+          <w:right w:val="single" w:sz="6" w:space="8" w:color="888888"/>
+        </w:pBdr>
+        <w:shd w:val="clear" w:color="auto" w:fill="F8F8F8"/>
+        <w:spacing w:before="75" w:after="225"/>
+        <w:ind w:left="75" w:right="75"/>
+        <w:rPr>
+          <w:rStyle w:val="pln"/>
+          <w:color w:val="000000"/>
+          <w:sz w:val="24"/>
+          <w:szCs w:val="24"/>
+        </w:rPr>
+      </w:pPr>
+      <w:r>
+        <w:rPr>
+          <w:rStyle w:val="pln"/>
+          <w:color w:val="000000"/>
+          <w:sz w:val="24"/>
+          <w:szCs w:val="24"/>
+        </w:rPr>
+        <w:t xml:space="preserve">    </w:t>
+      </w:r>
+      <w:proofErr w:type="gramStart"/>
+      <w:r>
+        <w:rPr>
+          <w:rStyle w:val="kwd"/>
+          <w:color w:val="000088"/>
+          <w:sz w:val="24"/>
+          <w:szCs w:val="24"/>
+        </w:rPr>
+        <w:t>print</w:t>
+      </w:r>
+      <w:r>
+        <w:rPr>
+          <w:rStyle w:val="pun"/>
+          <w:color w:val="666600"/>
+          <w:sz w:val="24"/>
+          <w:szCs w:val="24"/>
+        </w:rPr>
+        <w:t>(</w:t>
+      </w:r>
+      <w:proofErr w:type="gramEnd"/>
+      <w:r>
+        <w:rPr>
+          <w:rStyle w:val="pln"/>
+          <w:color w:val="000000"/>
+          <w:sz w:val="24"/>
+          <w:szCs w:val="24"/>
+        </w:rPr>
+        <w:t>name</w:t>
+      </w:r>
+      <w:r>
+        <w:rPr>
+          <w:rStyle w:val="pun"/>
+          <w:color w:val="666600"/>
+          <w:sz w:val="24"/>
+          <w:szCs w:val="24"/>
+        </w:rPr>
+        <w:t>[</w:t>
+      </w:r>
+      <w:r>
+        <w:rPr>
+          <w:rStyle w:val="lit"/>
+          <w:color w:val="006666"/>
+          <w:sz w:val="24"/>
+          <w:szCs w:val="24"/>
+        </w:rPr>
+        <w:t>15</w:t>
+      </w:r>
+      <w:r>
+        <w:rPr>
+          <w:rStyle w:val="pun"/>
+          <w:color w:val="666600"/>
+          <w:sz w:val="24"/>
+          <w:szCs w:val="24"/>
+        </w:rPr>
+        <w:t>])</w:t>
+      </w:r>
+    </w:p>
+    <w:p>
+      <w:pPr>
+        <w:pStyle w:val="HTMLPreformatted"/>
+        <w:pBdr>
+          <w:top w:val="single" w:sz="6" w:space="8" w:color="888888"/>
+          <w:left w:val="single" w:sz="6" w:space="8" w:color="888888"/>
+          <w:bottom w:val="single" w:sz="6" w:space="8" w:color="888888"/>
+          <w:right w:val="single" w:sz="6" w:space="8" w:color="888888"/>
+        </w:pBdr>
+        <w:shd w:val="clear" w:color="auto" w:fill="F8F8F8"/>
+        <w:spacing w:before="75" w:after="225"/>
+        <w:ind w:left="75" w:right="75"/>
+        <w:rPr>
+          <w:color w:val="666666"/>
+          <w:sz w:val="24"/>
+          <w:szCs w:val="24"/>
+        </w:rPr>
+      </w:pPr>
+      <w:proofErr w:type="spellStart"/>
+      <w:r>
+        <w:rPr>
+          <w:rStyle w:val="typ"/>
+          <w:color w:val="660066"/>
+          <w:sz w:val="24"/>
+          <w:szCs w:val="24"/>
+        </w:rPr>
+        <w:t>IndexError</w:t>
+      </w:r>
+      <w:proofErr w:type="spellEnd"/>
+      <w:r>
+        <w:rPr>
+          <w:rStyle w:val="pun"/>
+          <w:color w:val="666600"/>
+          <w:sz w:val="24"/>
+          <w:szCs w:val="24"/>
+        </w:rPr>
+        <w:t>:</w:t>
+      </w:r>
+      <w:r>
+        <w:rPr>
+          <w:rStyle w:val="pln"/>
+          <w:color w:val="000000"/>
+          <w:sz w:val="24"/>
+          <w:szCs w:val="24"/>
+        </w:rPr>
+        <w:t xml:space="preserve"> </w:t>
+      </w:r>
+      <w:r>
+        <w:rPr>
+          <w:rStyle w:val="kwd"/>
+          <w:color w:val="000088"/>
+          <w:sz w:val="24"/>
+          <w:szCs w:val="24"/>
+        </w:rPr>
+        <w:t>string</w:t>
+      </w:r>
+      <w:r>
+        <w:rPr>
+          <w:rStyle w:val="pln"/>
+          <w:color w:val="000000"/>
+          <w:sz w:val="24"/>
+          <w:szCs w:val="24"/>
+        </w:rPr>
+        <w:t xml:space="preserve"> index </w:t>
+      </w:r>
+      <w:r>
+        <w:rPr>
+          <w:rStyle w:val="kwd"/>
+          <w:color w:val="000088"/>
+          <w:sz w:val="24"/>
+          <w:szCs w:val="24"/>
+        </w:rPr>
+        <w:t>out</w:t>
+      </w:r>
+      <w:r>
+        <w:rPr>
+          <w:rStyle w:val="pln"/>
+          <w:color w:val="000000"/>
+          <w:sz w:val="24"/>
+          <w:szCs w:val="24"/>
+        </w:rPr>
+        <w:t xml:space="preserve"> of range</w:t>
+      </w:r>
+    </w:p>
+    <w:p>
+      <w:pPr>
+        <w:pStyle w:val="NormalWeb"/>
+        <w:shd w:val="clear" w:color="auto" w:fill="FFFFFF"/>
+        <w:spacing w:before="0" w:beforeAutospacing="0" w:after="390" w:afterAutospacing="0"/>
+        <w:rPr>
+          <w:rFonts w:ascii="Arial" w:hAnsi="Arial" w:cs="Arial"/>
+          <w:color w:val="666666"/>
+        </w:rPr>
+      </w:pPr>
+      <w:r>
+        <w:rPr>
+          <w:rFonts w:ascii="Arial" w:hAnsi="Arial" w:cs="Arial"/>
+          <w:color w:val="666666"/>
+        </w:rPr>
+        <w:lastRenderedPageBreak/>
+        <w:t xml:space="preserve">Because the size of the string type object ‘name’ is less than 15 and we are try to access the index no 15. Have a </w:t>
+      </w:r>
+      <w:proofErr w:type="gramStart"/>
+      <w:r>
+        <w:rPr>
+          <w:rFonts w:ascii="Arial" w:hAnsi="Arial" w:cs="Arial"/>
+          <w:color w:val="666666"/>
+        </w:rPr>
+        <w:t>look,</w:t>
+      </w:r>
+      <w:proofErr w:type="gramEnd"/>
+      <w:r>
+        <w:rPr>
+          <w:rFonts w:ascii="Arial" w:hAnsi="Arial" w:cs="Arial"/>
+          <w:color w:val="666666"/>
+        </w:rPr>
+        <w:t xml:space="preserve"> the second print statement is not executed for that exception. So program crashes due to exception. So, in the next code we will handle this exception.</w:t>
+      </w:r>
+    </w:p>
+    <w:p>
+      <w:pPr>
+        <w:pStyle w:val="HTMLPreformatted"/>
+        <w:pBdr>
+          <w:top w:val="single" w:sz="6" w:space="8" w:color="888888"/>
+          <w:left w:val="single" w:sz="6" w:space="8" w:color="888888"/>
+          <w:bottom w:val="single" w:sz="6" w:space="8" w:color="888888"/>
+          <w:right w:val="single" w:sz="6" w:space="8" w:color="888888"/>
+        </w:pBdr>
+        <w:shd w:val="clear" w:color="auto" w:fill="F8F8F8"/>
+        <w:spacing w:before="75" w:after="225"/>
+        <w:ind w:left="75" w:right="75"/>
+        <w:rPr>
+          <w:rStyle w:val="pln"/>
+          <w:color w:val="000000"/>
+          <w:sz w:val="24"/>
+          <w:szCs w:val="24"/>
+        </w:rPr>
+      </w:pPr>
+      <w:proofErr w:type="gramStart"/>
+      <w:r>
+        <w:rPr>
+          <w:rStyle w:val="pln"/>
+          <w:color w:val="000000"/>
+          <w:sz w:val="24"/>
+          <w:szCs w:val="24"/>
+        </w:rPr>
+        <w:t>name</w:t>
+      </w:r>
+      <w:proofErr w:type="gramEnd"/>
+      <w:r>
+        <w:rPr>
+          <w:rStyle w:val="pln"/>
+          <w:color w:val="000000"/>
+          <w:sz w:val="24"/>
+          <w:szCs w:val="24"/>
+        </w:rPr>
+        <w:t xml:space="preserve"> </w:t>
+      </w:r>
+      <w:r>
+        <w:rPr>
+          <w:rStyle w:val="pun"/>
+          <w:color w:val="666600"/>
+          <w:sz w:val="24"/>
+          <w:szCs w:val="24"/>
+        </w:rPr>
+        <w:t>=</w:t>
+      </w:r>
+      <w:r>
+        <w:rPr>
+          <w:rStyle w:val="pln"/>
+          <w:color w:val="000000"/>
+          <w:sz w:val="24"/>
+          <w:szCs w:val="24"/>
+        </w:rPr>
+        <w:t xml:space="preserve"> </w:t>
+      </w:r>
+      <w:r>
+        <w:rPr>
+          <w:rStyle w:val="str"/>
+          <w:color w:val="008800"/>
+          <w:sz w:val="24"/>
+          <w:szCs w:val="24"/>
+        </w:rPr>
+        <w:t>'</w:t>
+      </w:r>
+      <w:proofErr w:type="spellStart"/>
+      <w:r>
+        <w:rPr>
+          <w:rStyle w:val="str"/>
+          <w:color w:val="008800"/>
+          <w:sz w:val="24"/>
+          <w:szCs w:val="24"/>
+        </w:rPr>
+        <w:t>Imtiaz</w:t>
+      </w:r>
+      <w:proofErr w:type="spellEnd"/>
+      <w:r>
+        <w:rPr>
+          <w:rStyle w:val="str"/>
+          <w:color w:val="008800"/>
+          <w:sz w:val="24"/>
+          <w:szCs w:val="24"/>
+        </w:rPr>
+        <w:t xml:space="preserve"> Abedin'</w:t>
+      </w:r>
+    </w:p>
+    <w:p>
+      <w:pPr>
+        <w:pStyle w:val="HTMLPreformatted"/>
+        <w:pBdr>
+          <w:top w:val="single" w:sz="6" w:space="8" w:color="888888"/>
+          <w:left w:val="single" w:sz="6" w:space="8" w:color="888888"/>
+          <w:bottom w:val="single" w:sz="6" w:space="8" w:color="888888"/>
+          <w:right w:val="single" w:sz="6" w:space="8" w:color="888888"/>
+        </w:pBdr>
+        <w:shd w:val="clear" w:color="auto" w:fill="F8F8F8"/>
+        <w:spacing w:before="75" w:after="225"/>
+        <w:ind w:left="75" w:right="75"/>
+        <w:rPr>
+          <w:rStyle w:val="pln"/>
+          <w:color w:val="000000"/>
+          <w:sz w:val="24"/>
+          <w:szCs w:val="24"/>
+        </w:rPr>
+      </w:pPr>
+      <w:proofErr w:type="gramStart"/>
+      <w:r>
+        <w:rPr>
+          <w:rStyle w:val="kwd"/>
+          <w:color w:val="000088"/>
+          <w:sz w:val="24"/>
+          <w:szCs w:val="24"/>
+        </w:rPr>
+        <w:t>try</w:t>
+      </w:r>
+      <w:proofErr w:type="gramEnd"/>
+      <w:r>
+        <w:rPr>
+          <w:rStyle w:val="pun"/>
+          <w:color w:val="666600"/>
+          <w:sz w:val="24"/>
+          <w:szCs w:val="24"/>
+        </w:rPr>
+        <w:t>:</w:t>
+      </w:r>
+    </w:p>
+    <w:p>
+      <w:pPr>
+        <w:pStyle w:val="HTMLPreformatted"/>
+        <w:pBdr>
+          <w:top w:val="single" w:sz="6" w:space="8" w:color="888888"/>
+          <w:left w:val="single" w:sz="6" w:space="8" w:color="888888"/>
+          <w:bottom w:val="single" w:sz="6" w:space="8" w:color="888888"/>
+          <w:right w:val="single" w:sz="6" w:space="8" w:color="888888"/>
+        </w:pBdr>
+        <w:shd w:val="clear" w:color="auto" w:fill="F8F8F8"/>
+        <w:spacing w:before="75" w:after="225"/>
+        <w:ind w:left="75" w:right="75"/>
+        <w:rPr>
+          <w:rStyle w:val="pln"/>
+          <w:color w:val="000000"/>
+          <w:sz w:val="24"/>
+          <w:szCs w:val="24"/>
+        </w:rPr>
+      </w:pPr>
+      <w:r>
+        <w:rPr>
+          <w:rStyle w:val="pln"/>
+          <w:color w:val="000000"/>
+          <w:sz w:val="24"/>
+          <w:szCs w:val="24"/>
+        </w:rPr>
+        <w:t xml:space="preserve">   </w:t>
+      </w:r>
+      <w:proofErr w:type="gramStart"/>
+      <w:r>
+        <w:rPr>
+          <w:rStyle w:val="kwd"/>
+          <w:color w:val="000088"/>
+          <w:sz w:val="24"/>
+          <w:szCs w:val="24"/>
+        </w:rPr>
+        <w:t>print</w:t>
+      </w:r>
+      <w:r>
+        <w:rPr>
+          <w:rStyle w:val="pun"/>
+          <w:color w:val="666600"/>
+          <w:sz w:val="24"/>
+          <w:szCs w:val="24"/>
+        </w:rPr>
+        <w:t>(</w:t>
+      </w:r>
+      <w:proofErr w:type="gramEnd"/>
+      <w:r>
+        <w:rPr>
+          <w:rStyle w:val="pln"/>
+          <w:color w:val="000000"/>
+          <w:sz w:val="24"/>
+          <w:szCs w:val="24"/>
+        </w:rPr>
+        <w:t>name</w:t>
+      </w:r>
+      <w:r>
+        <w:rPr>
+          <w:rStyle w:val="pun"/>
+          <w:color w:val="666600"/>
+          <w:sz w:val="24"/>
+          <w:szCs w:val="24"/>
+        </w:rPr>
+        <w:t>[</w:t>
+      </w:r>
+      <w:r>
+        <w:rPr>
+          <w:rStyle w:val="lit"/>
+          <w:color w:val="006666"/>
+          <w:sz w:val="24"/>
+          <w:szCs w:val="24"/>
+        </w:rPr>
+        <w:t>15</w:t>
+      </w:r>
+      <w:r>
+        <w:rPr>
+          <w:rStyle w:val="pun"/>
+          <w:color w:val="666600"/>
+          <w:sz w:val="24"/>
+          <w:szCs w:val="24"/>
+        </w:rPr>
+        <w:t>])</w:t>
+      </w:r>
+    </w:p>
+    <w:p>
+      <w:pPr>
+        <w:pStyle w:val="HTMLPreformatted"/>
+        <w:pBdr>
+          <w:top w:val="single" w:sz="6" w:space="8" w:color="888888"/>
+          <w:left w:val="single" w:sz="6" w:space="8" w:color="888888"/>
+          <w:bottom w:val="single" w:sz="6" w:space="8" w:color="888888"/>
+          <w:right w:val="single" w:sz="6" w:space="8" w:color="888888"/>
+        </w:pBdr>
+        <w:shd w:val="clear" w:color="auto" w:fill="F8F8F8"/>
+        <w:spacing w:before="75" w:after="225"/>
+        <w:ind w:left="75" w:right="75"/>
+        <w:rPr>
+          <w:rStyle w:val="pln"/>
+          <w:color w:val="000000"/>
+          <w:sz w:val="24"/>
+          <w:szCs w:val="24"/>
+        </w:rPr>
+      </w:pPr>
+      <w:proofErr w:type="gramStart"/>
+      <w:r>
+        <w:rPr>
+          <w:rStyle w:val="kwd"/>
+          <w:color w:val="000088"/>
+          <w:sz w:val="24"/>
+          <w:szCs w:val="24"/>
+        </w:rPr>
+        <w:t>except</w:t>
+      </w:r>
+      <w:proofErr w:type="gramEnd"/>
+      <w:r>
+        <w:rPr>
+          <w:rStyle w:val="pln"/>
+          <w:color w:val="000000"/>
+          <w:sz w:val="24"/>
+          <w:szCs w:val="24"/>
+        </w:rPr>
+        <w:t xml:space="preserve"> </w:t>
+      </w:r>
+      <w:proofErr w:type="spellStart"/>
+      <w:r>
+        <w:rPr>
+          <w:rStyle w:val="typ"/>
+          <w:color w:val="660066"/>
+          <w:sz w:val="24"/>
+          <w:szCs w:val="24"/>
+        </w:rPr>
+        <w:t>IndexError</w:t>
+      </w:r>
+      <w:proofErr w:type="spellEnd"/>
+      <w:r>
+        <w:rPr>
+          <w:rStyle w:val="pun"/>
+          <w:color w:val="666600"/>
+          <w:sz w:val="24"/>
+          <w:szCs w:val="24"/>
+        </w:rPr>
+        <w:t>:</w:t>
+      </w:r>
+    </w:p>
+    <w:p>
+      <w:pPr>
+        <w:pStyle w:val="HTMLPreformatted"/>
+        <w:pBdr>
+          <w:top w:val="single" w:sz="6" w:space="8" w:color="888888"/>
+          <w:left w:val="single" w:sz="6" w:space="8" w:color="888888"/>
+          <w:bottom w:val="single" w:sz="6" w:space="8" w:color="888888"/>
+          <w:right w:val="single" w:sz="6" w:space="8" w:color="888888"/>
+        </w:pBdr>
+        <w:shd w:val="clear" w:color="auto" w:fill="F8F8F8"/>
+        <w:spacing w:before="75" w:after="225"/>
+        <w:ind w:left="75" w:right="75"/>
+        <w:rPr>
+          <w:rStyle w:val="pln"/>
+          <w:color w:val="000000"/>
+          <w:sz w:val="24"/>
+          <w:szCs w:val="24"/>
+        </w:rPr>
+      </w:pPr>
+      <w:r>
+        <w:rPr>
+          <w:rStyle w:val="pln"/>
+          <w:color w:val="000000"/>
+          <w:sz w:val="24"/>
+          <w:szCs w:val="24"/>
+        </w:rPr>
+        <w:t xml:space="preserve">   </w:t>
+      </w:r>
+      <w:proofErr w:type="gramStart"/>
+      <w:r>
+        <w:rPr>
+          <w:rStyle w:val="kwd"/>
+          <w:color w:val="000088"/>
+          <w:sz w:val="24"/>
+          <w:szCs w:val="24"/>
+        </w:rPr>
+        <w:t>print</w:t>
+      </w:r>
+      <w:r>
+        <w:rPr>
+          <w:rStyle w:val="pun"/>
+          <w:color w:val="666600"/>
+          <w:sz w:val="24"/>
+          <w:szCs w:val="24"/>
+        </w:rPr>
+        <w:t>(</w:t>
+      </w:r>
+      <w:proofErr w:type="gramEnd"/>
+      <w:r>
+        <w:rPr>
+          <w:rStyle w:val="str"/>
+          <w:color w:val="008800"/>
+          <w:sz w:val="24"/>
+          <w:szCs w:val="24"/>
+        </w:rPr>
+        <w:t>'</w:t>
+      </w:r>
+      <w:proofErr w:type="spellStart"/>
+      <w:r>
+        <w:rPr>
+          <w:rStyle w:val="str"/>
+          <w:color w:val="008800"/>
+          <w:sz w:val="24"/>
+          <w:szCs w:val="24"/>
+        </w:rPr>
+        <w:t>IndexError</w:t>
+      </w:r>
+      <w:proofErr w:type="spellEnd"/>
+      <w:r>
+        <w:rPr>
+          <w:rStyle w:val="str"/>
+          <w:color w:val="008800"/>
+          <w:sz w:val="24"/>
+          <w:szCs w:val="24"/>
+        </w:rPr>
+        <w:t xml:space="preserve"> has been found!'</w:t>
+      </w:r>
+      <w:r>
+        <w:rPr>
+          <w:rStyle w:val="pun"/>
+          <w:color w:val="666600"/>
+          <w:sz w:val="24"/>
+          <w:szCs w:val="24"/>
+        </w:rPr>
+        <w:t>)</w:t>
+      </w:r>
+    </w:p>
+    <w:p>
+      <w:pPr>
+        <w:pStyle w:val="HTMLPreformatted"/>
+        <w:pBdr>
+          <w:top w:val="single" w:sz="6" w:space="8" w:color="888888"/>
+          <w:left w:val="single" w:sz="6" w:space="8" w:color="888888"/>
+          <w:bottom w:val="single" w:sz="6" w:space="8" w:color="888888"/>
+          <w:right w:val="single" w:sz="6" w:space="8" w:color="888888"/>
+        </w:pBdr>
+        <w:shd w:val="clear" w:color="auto" w:fill="F8F8F8"/>
+        <w:spacing w:before="75" w:after="225"/>
+        <w:ind w:left="75" w:right="75"/>
+        <w:rPr>
+          <w:rStyle w:val="pln"/>
+          <w:color w:val="000000"/>
+          <w:sz w:val="24"/>
+          <w:szCs w:val="24"/>
+        </w:rPr>
+      </w:pPr>
+    </w:p>
+    <w:p>
+      <w:pPr>
+        <w:pStyle w:val="HTMLPreformatted"/>
+        <w:pBdr>
+          <w:top w:val="single" w:sz="6" w:space="8" w:color="888888"/>
+          <w:left w:val="single" w:sz="6" w:space="8" w:color="888888"/>
+          <w:bottom w:val="single" w:sz="6" w:space="8" w:color="888888"/>
+          <w:right w:val="single" w:sz="6" w:space="8" w:color="888888"/>
+        </w:pBdr>
+        <w:shd w:val="clear" w:color="auto" w:fill="F8F8F8"/>
+        <w:spacing w:before="75" w:after="225"/>
+        <w:ind w:left="75" w:right="75"/>
+        <w:rPr>
+          <w:color w:val="666666"/>
+          <w:sz w:val="24"/>
+          <w:szCs w:val="24"/>
+        </w:rPr>
+      </w:pPr>
+      <w:proofErr w:type="gramStart"/>
+      <w:r>
+        <w:rPr>
+          <w:rStyle w:val="kwd"/>
+          <w:color w:val="000088"/>
+          <w:sz w:val="24"/>
+          <w:szCs w:val="24"/>
+        </w:rPr>
+        <w:t>print</w:t>
+      </w:r>
+      <w:r>
+        <w:rPr>
+          <w:rStyle w:val="pun"/>
+          <w:color w:val="666600"/>
+          <w:sz w:val="24"/>
+          <w:szCs w:val="24"/>
+        </w:rPr>
+        <w:t>(</w:t>
+      </w:r>
+      <w:proofErr w:type="gramEnd"/>
+      <w:r>
+        <w:rPr>
+          <w:rStyle w:val="str"/>
+          <w:color w:val="008800"/>
+          <w:sz w:val="24"/>
+          <w:szCs w:val="24"/>
+        </w:rPr>
+        <w:t>'This will be printed print.'</w:t>
+      </w:r>
+      <w:r>
+        <w:rPr>
+          <w:rStyle w:val="pun"/>
+          <w:color w:val="666600"/>
+          <w:sz w:val="24"/>
+          <w:szCs w:val="24"/>
+        </w:rPr>
+        <w:t>)</w:t>
+      </w:r>
+    </w:p>
+    <w:p>
+      <w:pPr>
+        <w:pStyle w:val="Heading3"/>
+        <w:shd w:val="clear" w:color="auto" w:fill="FFFFFF"/>
+        <w:spacing w:before="0" w:after="240"/>
+        <w:rPr>
+          <w:rFonts w:ascii="Arial" w:hAnsi="Arial" w:cs="Arial"/>
+          <w:color w:val="000000"/>
+          <w:sz w:val="36"/>
+          <w:szCs w:val="36"/>
+        </w:rPr>
+      </w:pPr>
+      <w:r>
+        <w:rPr>
+          <w:rFonts w:ascii="Arial" w:hAnsi="Arial" w:cs="Arial"/>
+          <w:color w:val="000000"/>
+          <w:sz w:val="36"/>
+          <w:szCs w:val="36"/>
+        </w:rPr>
+        <w:t>Basic Structure of Python Exception Handling</w:t>
+      </w:r>
+    </w:p>
+    <w:p>
+      <w:pPr>
+        <w:pStyle w:val="NormalWeb"/>
+        <w:shd w:val="clear" w:color="auto" w:fill="FFFFFF"/>
+        <w:spacing w:before="0" w:beforeAutospacing="0" w:after="390" w:afterAutospacing="0"/>
+        <w:rPr>
+          <w:rFonts w:ascii="Arial" w:hAnsi="Arial" w:cs="Arial"/>
+          <w:color w:val="666666"/>
+        </w:rPr>
+      </w:pPr>
+      <w:r>
+        <w:rPr>
+          <w:rFonts w:ascii="Arial" w:hAnsi="Arial" w:cs="Arial"/>
+          <w:color w:val="666666"/>
+        </w:rPr>
+        <w:t>In the previous section, we demonstrate about how exception raised and how to handle that. In this section we will discuss about the basic coding structure for handling exceptions. Therefore, the basic coding structure for Python Exception Handling is given below.</w:t>
+      </w:r>
+    </w:p>
+    <w:p>
+      <w:pPr>
+        <w:pStyle w:val="HTMLPreformatted"/>
+        <w:pBdr>
+          <w:top w:val="single" w:sz="6" w:space="8" w:color="888888"/>
+          <w:left w:val="single" w:sz="6" w:space="8" w:color="888888"/>
+          <w:bottom w:val="single" w:sz="6" w:space="8" w:color="888888"/>
+          <w:right w:val="single" w:sz="6" w:space="8" w:color="888888"/>
+        </w:pBdr>
+        <w:shd w:val="clear" w:color="auto" w:fill="F8F8F8"/>
+        <w:spacing w:before="75" w:after="225"/>
+        <w:ind w:left="75" w:right="75"/>
+        <w:rPr>
+          <w:rStyle w:val="pln"/>
+          <w:color w:val="000000"/>
+          <w:sz w:val="24"/>
+          <w:szCs w:val="24"/>
+        </w:rPr>
+      </w:pPr>
+      <w:proofErr w:type="gramStart"/>
+      <w:r>
+        <w:rPr>
+          <w:rStyle w:val="pln"/>
+          <w:color w:val="000000"/>
+          <w:sz w:val="24"/>
+          <w:szCs w:val="24"/>
+        </w:rPr>
+        <w:t>name</w:t>
+      </w:r>
+      <w:proofErr w:type="gramEnd"/>
+      <w:r>
+        <w:rPr>
+          <w:rStyle w:val="pln"/>
+          <w:color w:val="000000"/>
+          <w:sz w:val="24"/>
+          <w:szCs w:val="24"/>
+        </w:rPr>
+        <w:t xml:space="preserve"> </w:t>
+      </w:r>
+      <w:r>
+        <w:rPr>
+          <w:rStyle w:val="pun"/>
+          <w:color w:val="666600"/>
+          <w:sz w:val="24"/>
+          <w:szCs w:val="24"/>
+        </w:rPr>
+        <w:t>=</w:t>
+      </w:r>
+      <w:r>
+        <w:rPr>
+          <w:rStyle w:val="pln"/>
+          <w:color w:val="000000"/>
+          <w:sz w:val="24"/>
+          <w:szCs w:val="24"/>
+        </w:rPr>
+        <w:t xml:space="preserve"> </w:t>
+      </w:r>
+      <w:r>
+        <w:rPr>
+          <w:rStyle w:val="str"/>
+          <w:color w:val="008800"/>
+          <w:sz w:val="24"/>
+          <w:szCs w:val="24"/>
+        </w:rPr>
+        <w:t>'</w:t>
+      </w:r>
+      <w:proofErr w:type="spellStart"/>
+      <w:r>
+        <w:rPr>
+          <w:rStyle w:val="str"/>
+          <w:color w:val="008800"/>
+          <w:sz w:val="24"/>
+          <w:szCs w:val="24"/>
+        </w:rPr>
+        <w:t>Imtiaz</w:t>
+      </w:r>
+      <w:proofErr w:type="spellEnd"/>
+      <w:r>
+        <w:rPr>
+          <w:rStyle w:val="str"/>
+          <w:color w:val="008800"/>
+          <w:sz w:val="24"/>
+          <w:szCs w:val="24"/>
+        </w:rPr>
+        <w:t xml:space="preserve"> Abedin'</w:t>
+      </w:r>
+    </w:p>
+    <w:p>
+      <w:pPr>
+        <w:pStyle w:val="HTMLPreformatted"/>
+        <w:pBdr>
+          <w:top w:val="single" w:sz="6" w:space="8" w:color="888888"/>
+          <w:left w:val="single" w:sz="6" w:space="8" w:color="888888"/>
+          <w:bottom w:val="single" w:sz="6" w:space="8" w:color="888888"/>
+          <w:right w:val="single" w:sz="6" w:space="8" w:color="888888"/>
+        </w:pBdr>
+        <w:shd w:val="clear" w:color="auto" w:fill="F8F8F8"/>
+        <w:spacing w:before="75" w:after="225"/>
+        <w:ind w:left="75" w:right="75"/>
+        <w:rPr>
+          <w:rStyle w:val="pln"/>
+          <w:color w:val="000000"/>
+          <w:sz w:val="24"/>
+          <w:szCs w:val="24"/>
+        </w:rPr>
+      </w:pPr>
+      <w:proofErr w:type="gramStart"/>
+      <w:r>
+        <w:rPr>
+          <w:rStyle w:val="kwd"/>
+          <w:color w:val="000088"/>
+          <w:sz w:val="24"/>
+          <w:szCs w:val="24"/>
+        </w:rPr>
+        <w:t>try</w:t>
+      </w:r>
+      <w:proofErr w:type="gramEnd"/>
+      <w:r>
+        <w:rPr>
+          <w:rStyle w:val="pun"/>
+          <w:color w:val="666600"/>
+          <w:sz w:val="24"/>
+          <w:szCs w:val="24"/>
+        </w:rPr>
+        <w:t>:</w:t>
+      </w:r>
+    </w:p>
+    <w:p>
+      <w:pPr>
+        <w:pStyle w:val="HTMLPreformatted"/>
+        <w:pBdr>
+          <w:top w:val="single" w:sz="6" w:space="8" w:color="888888"/>
+          <w:left w:val="single" w:sz="6" w:space="8" w:color="888888"/>
+          <w:bottom w:val="single" w:sz="6" w:space="8" w:color="888888"/>
+          <w:right w:val="single" w:sz="6" w:space="8" w:color="888888"/>
+        </w:pBdr>
+        <w:shd w:val="clear" w:color="auto" w:fill="F8F8F8"/>
+        <w:spacing w:before="75" w:after="225"/>
+        <w:ind w:left="75" w:right="75"/>
+        <w:rPr>
+          <w:rStyle w:val="pln"/>
+          <w:color w:val="000000"/>
+          <w:sz w:val="24"/>
+          <w:szCs w:val="24"/>
+        </w:rPr>
+      </w:pPr>
+      <w:r>
+        <w:rPr>
+          <w:rStyle w:val="pln"/>
+          <w:color w:val="000000"/>
+          <w:sz w:val="24"/>
+          <w:szCs w:val="24"/>
+        </w:rPr>
+        <w:t xml:space="preserve">   </w:t>
+      </w:r>
+      <w:r>
+        <w:rPr>
+          <w:rStyle w:val="com"/>
+          <w:color w:val="880000"/>
+          <w:sz w:val="24"/>
+          <w:szCs w:val="24"/>
+        </w:rPr>
+        <w:t># Write the suspicious block of code</w:t>
+      </w:r>
+    </w:p>
+    <w:p>
+      <w:pPr>
+        <w:pStyle w:val="HTMLPreformatted"/>
+        <w:pBdr>
+          <w:top w:val="single" w:sz="6" w:space="8" w:color="888888"/>
+          <w:left w:val="single" w:sz="6" w:space="8" w:color="888888"/>
+          <w:bottom w:val="single" w:sz="6" w:space="8" w:color="888888"/>
+          <w:right w:val="single" w:sz="6" w:space="8" w:color="888888"/>
+        </w:pBdr>
+        <w:shd w:val="clear" w:color="auto" w:fill="F8F8F8"/>
+        <w:spacing w:before="75" w:after="225"/>
+        <w:ind w:left="75" w:right="75"/>
+        <w:rPr>
+          <w:rStyle w:val="pln"/>
+          <w:color w:val="000000"/>
+          <w:sz w:val="24"/>
+          <w:szCs w:val="24"/>
+        </w:rPr>
+      </w:pPr>
+      <w:r>
+        <w:rPr>
+          <w:rStyle w:val="pln"/>
+          <w:color w:val="000000"/>
+          <w:sz w:val="24"/>
+          <w:szCs w:val="24"/>
+        </w:rPr>
+        <w:t xml:space="preserve">   </w:t>
+      </w:r>
+      <w:proofErr w:type="gramStart"/>
+      <w:r>
+        <w:rPr>
+          <w:rStyle w:val="kwd"/>
+          <w:color w:val="000088"/>
+          <w:sz w:val="24"/>
+          <w:szCs w:val="24"/>
+        </w:rPr>
+        <w:t>print</w:t>
+      </w:r>
+      <w:r>
+        <w:rPr>
+          <w:rStyle w:val="pun"/>
+          <w:color w:val="666600"/>
+          <w:sz w:val="24"/>
+          <w:szCs w:val="24"/>
+        </w:rPr>
+        <w:t>(</w:t>
+      </w:r>
+      <w:proofErr w:type="gramEnd"/>
+      <w:r>
+        <w:rPr>
+          <w:rStyle w:val="pln"/>
+          <w:color w:val="000000"/>
+          <w:sz w:val="24"/>
+          <w:szCs w:val="24"/>
+        </w:rPr>
+        <w:t>name</w:t>
+      </w:r>
+      <w:r>
+        <w:rPr>
+          <w:rStyle w:val="pun"/>
+          <w:color w:val="666600"/>
+          <w:sz w:val="24"/>
+          <w:szCs w:val="24"/>
+        </w:rPr>
+        <w:t>[</w:t>
+      </w:r>
+      <w:r>
+        <w:rPr>
+          <w:rStyle w:val="lit"/>
+          <w:color w:val="006666"/>
+          <w:sz w:val="24"/>
+          <w:szCs w:val="24"/>
+        </w:rPr>
+        <w:t>15</w:t>
+      </w:r>
+      <w:r>
+        <w:rPr>
+          <w:rStyle w:val="pun"/>
+          <w:color w:val="666600"/>
+          <w:sz w:val="24"/>
+          <w:szCs w:val="24"/>
+        </w:rPr>
+        <w:t>])</w:t>
+      </w:r>
+    </w:p>
+    <w:p>
+      <w:pPr>
+        <w:pStyle w:val="HTMLPreformatted"/>
+        <w:pBdr>
+          <w:top w:val="single" w:sz="6" w:space="8" w:color="888888"/>
+          <w:left w:val="single" w:sz="6" w:space="8" w:color="888888"/>
+          <w:bottom w:val="single" w:sz="6" w:space="8" w:color="888888"/>
+          <w:right w:val="single" w:sz="6" w:space="8" w:color="888888"/>
+        </w:pBdr>
+        <w:shd w:val="clear" w:color="auto" w:fill="F8F8F8"/>
+        <w:spacing w:before="75" w:after="225"/>
+        <w:ind w:left="75" w:right="75"/>
+        <w:rPr>
+          <w:rStyle w:val="pln"/>
+          <w:color w:val="000000"/>
+          <w:sz w:val="24"/>
+          <w:szCs w:val="24"/>
+        </w:rPr>
+      </w:pPr>
+      <w:proofErr w:type="gramStart"/>
+      <w:r>
+        <w:rPr>
+          <w:rStyle w:val="kwd"/>
+          <w:color w:val="000088"/>
+          <w:sz w:val="24"/>
+          <w:szCs w:val="24"/>
+        </w:rPr>
+        <w:t>except</w:t>
+      </w:r>
+      <w:proofErr w:type="gramEnd"/>
+      <w:r>
+        <w:rPr>
+          <w:rStyle w:val="pln"/>
+          <w:color w:val="000000"/>
+          <w:sz w:val="24"/>
+          <w:szCs w:val="24"/>
+        </w:rPr>
+        <w:t xml:space="preserve"> </w:t>
+      </w:r>
+      <w:proofErr w:type="spellStart"/>
+      <w:r>
+        <w:rPr>
+          <w:rStyle w:val="typ"/>
+          <w:color w:val="660066"/>
+          <w:sz w:val="24"/>
+          <w:szCs w:val="24"/>
+        </w:rPr>
+        <w:t>AssertionError</w:t>
+      </w:r>
+      <w:proofErr w:type="spellEnd"/>
+      <w:r>
+        <w:rPr>
+          <w:rStyle w:val="pun"/>
+          <w:color w:val="666600"/>
+          <w:sz w:val="24"/>
+          <w:szCs w:val="24"/>
+        </w:rPr>
+        <w:t>:</w:t>
+      </w:r>
+      <w:r>
+        <w:rPr>
+          <w:rStyle w:val="pln"/>
+          <w:color w:val="000000"/>
+          <w:sz w:val="24"/>
+          <w:szCs w:val="24"/>
+        </w:rPr>
+        <w:t xml:space="preserve">  </w:t>
+      </w:r>
+      <w:r>
+        <w:rPr>
+          <w:rStyle w:val="com"/>
+          <w:color w:val="880000"/>
+          <w:sz w:val="24"/>
+          <w:szCs w:val="24"/>
+        </w:rPr>
+        <w:t># Catch a single exception</w:t>
+      </w:r>
+    </w:p>
+    <w:p>
+      <w:pPr>
+        <w:pStyle w:val="HTMLPreformatted"/>
+        <w:pBdr>
+          <w:top w:val="single" w:sz="6" w:space="8" w:color="888888"/>
+          <w:left w:val="single" w:sz="6" w:space="8" w:color="888888"/>
+          <w:bottom w:val="single" w:sz="6" w:space="8" w:color="888888"/>
+          <w:right w:val="single" w:sz="6" w:space="8" w:color="888888"/>
+        </w:pBdr>
+        <w:shd w:val="clear" w:color="auto" w:fill="F8F8F8"/>
+        <w:spacing w:before="75" w:after="225"/>
+        <w:ind w:left="75" w:right="75"/>
+        <w:rPr>
+          <w:rStyle w:val="pln"/>
+          <w:color w:val="000000"/>
+          <w:sz w:val="24"/>
+          <w:szCs w:val="24"/>
+        </w:rPr>
+      </w:pPr>
+      <w:r>
+        <w:rPr>
+          <w:rStyle w:val="pln"/>
+          <w:color w:val="000000"/>
+          <w:sz w:val="24"/>
+          <w:szCs w:val="24"/>
+        </w:rPr>
+        <w:t xml:space="preserve">   </w:t>
+      </w:r>
+      <w:r>
+        <w:rPr>
+          <w:rStyle w:val="com"/>
+          <w:color w:val="880000"/>
+          <w:sz w:val="24"/>
+          <w:szCs w:val="24"/>
+        </w:rPr>
+        <w:t xml:space="preserve"># </w:t>
+      </w:r>
+      <w:proofErr w:type="gramStart"/>
+      <w:r>
+        <w:rPr>
+          <w:rStyle w:val="com"/>
+          <w:color w:val="880000"/>
+          <w:sz w:val="24"/>
+          <w:szCs w:val="24"/>
+        </w:rPr>
+        <w:t>This</w:t>
+      </w:r>
+      <w:proofErr w:type="gramEnd"/>
+      <w:r>
+        <w:rPr>
+          <w:rStyle w:val="com"/>
+          <w:color w:val="880000"/>
+          <w:sz w:val="24"/>
+          <w:szCs w:val="24"/>
+        </w:rPr>
+        <w:t xml:space="preserve"> block will be executed if exception A is caught</w:t>
+      </w:r>
+    </w:p>
+    <w:p>
+      <w:pPr>
+        <w:pStyle w:val="HTMLPreformatted"/>
+        <w:pBdr>
+          <w:top w:val="single" w:sz="6" w:space="8" w:color="888888"/>
+          <w:left w:val="single" w:sz="6" w:space="8" w:color="888888"/>
+          <w:bottom w:val="single" w:sz="6" w:space="8" w:color="888888"/>
+          <w:right w:val="single" w:sz="6" w:space="8" w:color="888888"/>
+        </w:pBdr>
+        <w:shd w:val="clear" w:color="auto" w:fill="F8F8F8"/>
+        <w:spacing w:before="75" w:after="225"/>
+        <w:ind w:left="75" w:right="75"/>
+        <w:rPr>
+          <w:rStyle w:val="pln"/>
+          <w:color w:val="000000"/>
+          <w:sz w:val="24"/>
+          <w:szCs w:val="24"/>
+        </w:rPr>
+      </w:pPr>
+      <w:r>
+        <w:rPr>
+          <w:rStyle w:val="pln"/>
+          <w:color w:val="000000"/>
+          <w:sz w:val="24"/>
+          <w:szCs w:val="24"/>
+        </w:rPr>
+        <w:t xml:space="preserve">   </w:t>
+      </w:r>
+      <w:proofErr w:type="gramStart"/>
+      <w:r>
+        <w:rPr>
+          <w:rStyle w:val="kwd"/>
+          <w:color w:val="000088"/>
+          <w:sz w:val="24"/>
+          <w:szCs w:val="24"/>
+        </w:rPr>
+        <w:t>print</w:t>
+      </w:r>
+      <w:r>
+        <w:rPr>
+          <w:rStyle w:val="pun"/>
+          <w:color w:val="666600"/>
+          <w:sz w:val="24"/>
+          <w:szCs w:val="24"/>
+        </w:rPr>
+        <w:t>(</w:t>
+      </w:r>
+      <w:proofErr w:type="gramEnd"/>
+      <w:r>
+        <w:rPr>
+          <w:rStyle w:val="str"/>
+          <w:color w:val="008800"/>
+          <w:sz w:val="24"/>
+          <w:szCs w:val="24"/>
+        </w:rPr>
+        <w:t>'</w:t>
+      </w:r>
+      <w:proofErr w:type="spellStart"/>
+      <w:r>
+        <w:rPr>
+          <w:rStyle w:val="str"/>
+          <w:color w:val="008800"/>
+          <w:sz w:val="24"/>
+          <w:szCs w:val="24"/>
+        </w:rPr>
+        <w:t>AssertionError</w:t>
+      </w:r>
+      <w:proofErr w:type="spellEnd"/>
+      <w:r>
+        <w:rPr>
+          <w:rStyle w:val="str"/>
+          <w:color w:val="008800"/>
+          <w:sz w:val="24"/>
+          <w:szCs w:val="24"/>
+        </w:rPr>
+        <w:t>'</w:t>
+      </w:r>
+      <w:r>
+        <w:rPr>
+          <w:rStyle w:val="pun"/>
+          <w:color w:val="666600"/>
+          <w:sz w:val="24"/>
+          <w:szCs w:val="24"/>
+        </w:rPr>
+        <w:t>)</w:t>
+      </w:r>
+    </w:p>
+    <w:p>
+      <w:pPr>
+        <w:pStyle w:val="HTMLPreformatted"/>
+        <w:pBdr>
+          <w:top w:val="single" w:sz="6" w:space="8" w:color="888888"/>
+          <w:left w:val="single" w:sz="6" w:space="8" w:color="888888"/>
+          <w:bottom w:val="single" w:sz="6" w:space="8" w:color="888888"/>
+          <w:right w:val="single" w:sz="6" w:space="8" w:color="888888"/>
+        </w:pBdr>
+        <w:shd w:val="clear" w:color="auto" w:fill="F8F8F8"/>
+        <w:spacing w:before="75" w:after="225"/>
+        <w:ind w:left="75" w:right="75"/>
+        <w:rPr>
+          <w:rStyle w:val="pln"/>
+          <w:color w:val="000000"/>
+          <w:sz w:val="24"/>
+          <w:szCs w:val="24"/>
+        </w:rPr>
+      </w:pPr>
+      <w:proofErr w:type="gramStart"/>
+      <w:r>
+        <w:rPr>
+          <w:rStyle w:val="kwd"/>
+          <w:color w:val="000088"/>
+          <w:sz w:val="24"/>
+          <w:szCs w:val="24"/>
+        </w:rPr>
+        <w:t>except</w:t>
+      </w:r>
+      <w:proofErr w:type="gramEnd"/>
+      <w:r>
+        <w:rPr>
+          <w:rStyle w:val="pln"/>
+          <w:color w:val="000000"/>
+          <w:sz w:val="24"/>
+          <w:szCs w:val="24"/>
+        </w:rPr>
+        <w:t xml:space="preserve"> </w:t>
+      </w:r>
+      <w:r>
+        <w:rPr>
+          <w:rStyle w:val="pun"/>
+          <w:color w:val="666600"/>
+          <w:sz w:val="24"/>
+          <w:szCs w:val="24"/>
+        </w:rPr>
+        <w:t>(</w:t>
+      </w:r>
+      <w:proofErr w:type="spellStart"/>
+      <w:r>
+        <w:rPr>
+          <w:rStyle w:val="typ"/>
+          <w:color w:val="660066"/>
+          <w:sz w:val="24"/>
+          <w:szCs w:val="24"/>
+        </w:rPr>
+        <w:t>EnvironmentError</w:t>
+      </w:r>
+      <w:proofErr w:type="spellEnd"/>
+      <w:r>
+        <w:rPr>
+          <w:rStyle w:val="pun"/>
+          <w:color w:val="666600"/>
+          <w:sz w:val="24"/>
+          <w:szCs w:val="24"/>
+        </w:rPr>
+        <w:t>,</w:t>
+      </w:r>
+      <w:r>
+        <w:rPr>
+          <w:rStyle w:val="pln"/>
+          <w:color w:val="000000"/>
+          <w:sz w:val="24"/>
+          <w:szCs w:val="24"/>
+        </w:rPr>
+        <w:t xml:space="preserve"> </w:t>
+      </w:r>
+      <w:proofErr w:type="spellStart"/>
+      <w:r>
+        <w:rPr>
+          <w:rStyle w:val="typ"/>
+          <w:color w:val="660066"/>
+          <w:sz w:val="24"/>
+          <w:szCs w:val="24"/>
+        </w:rPr>
+        <w:t>SyntaxError</w:t>
+      </w:r>
+      <w:proofErr w:type="spellEnd"/>
+      <w:r>
+        <w:rPr>
+          <w:rStyle w:val="pun"/>
+          <w:color w:val="666600"/>
+          <w:sz w:val="24"/>
+          <w:szCs w:val="24"/>
+        </w:rPr>
+        <w:t>,</w:t>
+      </w:r>
+      <w:r>
+        <w:rPr>
+          <w:rStyle w:val="pln"/>
+          <w:color w:val="000000"/>
+          <w:sz w:val="24"/>
+          <w:szCs w:val="24"/>
+        </w:rPr>
+        <w:t xml:space="preserve"> </w:t>
+      </w:r>
+      <w:proofErr w:type="spellStart"/>
+      <w:r>
+        <w:rPr>
+          <w:rStyle w:val="typ"/>
+          <w:color w:val="660066"/>
+          <w:sz w:val="24"/>
+          <w:szCs w:val="24"/>
+        </w:rPr>
+        <w:t>NameError</w:t>
+      </w:r>
+      <w:proofErr w:type="spellEnd"/>
+      <w:r>
+        <w:rPr>
+          <w:rStyle w:val="pun"/>
+          <w:color w:val="666600"/>
+          <w:sz w:val="24"/>
+          <w:szCs w:val="24"/>
+        </w:rPr>
+        <w:t>)</w:t>
+      </w:r>
+      <w:r>
+        <w:rPr>
+          <w:rStyle w:val="pln"/>
+          <w:color w:val="000000"/>
+          <w:sz w:val="24"/>
+          <w:szCs w:val="24"/>
+        </w:rPr>
+        <w:t xml:space="preserve"> </w:t>
+      </w:r>
+      <w:r>
+        <w:rPr>
+          <w:rStyle w:val="kwd"/>
+          <w:color w:val="000088"/>
+          <w:sz w:val="24"/>
+          <w:szCs w:val="24"/>
+        </w:rPr>
+        <w:t>as</w:t>
+      </w:r>
+      <w:r>
+        <w:rPr>
+          <w:rStyle w:val="pln"/>
+          <w:color w:val="000000"/>
+          <w:sz w:val="24"/>
+          <w:szCs w:val="24"/>
+        </w:rPr>
+        <w:t xml:space="preserve"> E</w:t>
+      </w:r>
+      <w:r>
+        <w:rPr>
+          <w:rStyle w:val="pun"/>
+          <w:color w:val="666600"/>
+          <w:sz w:val="24"/>
+          <w:szCs w:val="24"/>
+        </w:rPr>
+        <w:t>:</w:t>
+      </w:r>
+      <w:r>
+        <w:rPr>
+          <w:rStyle w:val="pln"/>
+          <w:color w:val="000000"/>
+          <w:sz w:val="24"/>
+          <w:szCs w:val="24"/>
+        </w:rPr>
+        <w:t xml:space="preserve">  </w:t>
+      </w:r>
+      <w:r>
+        <w:rPr>
+          <w:rStyle w:val="com"/>
+          <w:color w:val="880000"/>
+          <w:sz w:val="24"/>
+          <w:szCs w:val="24"/>
+        </w:rPr>
+        <w:t># catch multiple exception</w:t>
+      </w:r>
+    </w:p>
+    <w:p>
+      <w:pPr>
+        <w:pStyle w:val="HTMLPreformatted"/>
+        <w:pBdr>
+          <w:top w:val="single" w:sz="6" w:space="8" w:color="888888"/>
+          <w:left w:val="single" w:sz="6" w:space="8" w:color="888888"/>
+          <w:bottom w:val="single" w:sz="6" w:space="8" w:color="888888"/>
+          <w:right w:val="single" w:sz="6" w:space="8" w:color="888888"/>
+        </w:pBdr>
+        <w:shd w:val="clear" w:color="auto" w:fill="F8F8F8"/>
+        <w:spacing w:before="75" w:after="225"/>
+        <w:ind w:left="75" w:right="75"/>
+        <w:rPr>
+          <w:rStyle w:val="pln"/>
+          <w:color w:val="000000"/>
+          <w:sz w:val="24"/>
+          <w:szCs w:val="24"/>
+        </w:rPr>
+      </w:pPr>
+      <w:r>
+        <w:rPr>
+          <w:rStyle w:val="pln"/>
+          <w:color w:val="000000"/>
+          <w:sz w:val="24"/>
+          <w:szCs w:val="24"/>
+        </w:rPr>
+        <w:t xml:space="preserve">   </w:t>
+      </w:r>
+      <w:r>
+        <w:rPr>
+          <w:rStyle w:val="com"/>
+          <w:color w:val="880000"/>
+          <w:sz w:val="24"/>
+          <w:szCs w:val="24"/>
+        </w:rPr>
+        <w:t xml:space="preserve"># </w:t>
+      </w:r>
+      <w:proofErr w:type="gramStart"/>
+      <w:r>
+        <w:rPr>
+          <w:rStyle w:val="com"/>
+          <w:color w:val="880000"/>
+          <w:sz w:val="24"/>
+          <w:szCs w:val="24"/>
+        </w:rPr>
+        <w:t>This</w:t>
+      </w:r>
+      <w:proofErr w:type="gramEnd"/>
+      <w:r>
+        <w:rPr>
+          <w:rStyle w:val="com"/>
+          <w:color w:val="880000"/>
+          <w:sz w:val="24"/>
+          <w:szCs w:val="24"/>
+        </w:rPr>
+        <w:t xml:space="preserve"> block will be executed if any of the exception B, C or D is caught</w:t>
+      </w:r>
+    </w:p>
+    <w:p>
+      <w:pPr>
+        <w:pStyle w:val="HTMLPreformatted"/>
+        <w:pBdr>
+          <w:top w:val="single" w:sz="6" w:space="8" w:color="888888"/>
+          <w:left w:val="single" w:sz="6" w:space="8" w:color="888888"/>
+          <w:bottom w:val="single" w:sz="6" w:space="8" w:color="888888"/>
+          <w:right w:val="single" w:sz="6" w:space="8" w:color="888888"/>
+        </w:pBdr>
+        <w:shd w:val="clear" w:color="auto" w:fill="F8F8F8"/>
+        <w:spacing w:before="75" w:after="225"/>
+        <w:ind w:left="75" w:right="75"/>
+        <w:rPr>
+          <w:rStyle w:val="pln"/>
+          <w:color w:val="000000"/>
+          <w:sz w:val="24"/>
+          <w:szCs w:val="24"/>
+        </w:rPr>
+      </w:pPr>
+      <w:r>
+        <w:rPr>
+          <w:rStyle w:val="pln"/>
+          <w:color w:val="000000"/>
+          <w:sz w:val="24"/>
+          <w:szCs w:val="24"/>
+        </w:rPr>
+        <w:lastRenderedPageBreak/>
+        <w:t xml:space="preserve">   </w:t>
+      </w:r>
+      <w:proofErr w:type="gramStart"/>
+      <w:r>
+        <w:rPr>
+          <w:rStyle w:val="kwd"/>
+          <w:color w:val="000088"/>
+          <w:sz w:val="24"/>
+          <w:szCs w:val="24"/>
+        </w:rPr>
+        <w:t>print</w:t>
+      </w:r>
+      <w:r>
+        <w:rPr>
+          <w:rStyle w:val="pun"/>
+          <w:color w:val="666600"/>
+          <w:sz w:val="24"/>
+          <w:szCs w:val="24"/>
+        </w:rPr>
+        <w:t>(</w:t>
+      </w:r>
+      <w:proofErr w:type="gramEnd"/>
+      <w:r>
+        <w:rPr>
+          <w:rStyle w:val="pln"/>
+          <w:color w:val="000000"/>
+          <w:sz w:val="24"/>
+          <w:szCs w:val="24"/>
+        </w:rPr>
+        <w:t>E</w:t>
+      </w:r>
+      <w:r>
+        <w:rPr>
+          <w:rStyle w:val="pun"/>
+          <w:color w:val="666600"/>
+          <w:sz w:val="24"/>
+          <w:szCs w:val="24"/>
+        </w:rPr>
+        <w:t>)</w:t>
+      </w:r>
+    </w:p>
+    <w:p>
+      <w:pPr>
+        <w:pStyle w:val="HTMLPreformatted"/>
+        <w:pBdr>
+          <w:top w:val="single" w:sz="6" w:space="8" w:color="888888"/>
+          <w:left w:val="single" w:sz="6" w:space="8" w:color="888888"/>
+          <w:bottom w:val="single" w:sz="6" w:space="8" w:color="888888"/>
+          <w:right w:val="single" w:sz="6" w:space="8" w:color="888888"/>
+        </w:pBdr>
+        <w:shd w:val="clear" w:color="auto" w:fill="F8F8F8"/>
+        <w:spacing w:before="75" w:after="225"/>
+        <w:ind w:left="75" w:right="75"/>
+        <w:rPr>
+          <w:rStyle w:val="pln"/>
+          <w:color w:val="000000"/>
+          <w:sz w:val="24"/>
+          <w:szCs w:val="24"/>
+        </w:rPr>
+      </w:pPr>
+      <w:proofErr w:type="gramStart"/>
+      <w:r>
+        <w:rPr>
+          <w:rStyle w:val="kwd"/>
+          <w:color w:val="000088"/>
+          <w:sz w:val="24"/>
+          <w:szCs w:val="24"/>
+        </w:rPr>
+        <w:t>except</w:t>
+      </w:r>
+      <w:r>
+        <w:rPr>
+          <w:rStyle w:val="pln"/>
+          <w:color w:val="000000"/>
+          <w:sz w:val="24"/>
+          <w:szCs w:val="24"/>
+        </w:rPr>
+        <w:t xml:space="preserve"> </w:t>
+      </w:r>
+      <w:r>
+        <w:rPr>
+          <w:rStyle w:val="pun"/>
+          <w:color w:val="666600"/>
+          <w:sz w:val="24"/>
+          <w:szCs w:val="24"/>
+        </w:rPr>
+        <w:t>:</w:t>
+      </w:r>
+      <w:proofErr w:type="gramEnd"/>
+    </w:p>
+    <w:p>
+      <w:pPr>
+        <w:pStyle w:val="HTMLPreformatted"/>
+        <w:pBdr>
+          <w:top w:val="single" w:sz="6" w:space="8" w:color="888888"/>
+          <w:left w:val="single" w:sz="6" w:space="8" w:color="888888"/>
+          <w:bottom w:val="single" w:sz="6" w:space="8" w:color="888888"/>
+          <w:right w:val="single" w:sz="6" w:space="8" w:color="888888"/>
+        </w:pBdr>
+        <w:shd w:val="clear" w:color="auto" w:fill="F8F8F8"/>
+        <w:spacing w:before="75" w:after="225"/>
+        <w:ind w:left="75" w:right="75"/>
+        <w:rPr>
+          <w:rStyle w:val="pln"/>
+          <w:color w:val="000000"/>
+          <w:sz w:val="24"/>
+          <w:szCs w:val="24"/>
+        </w:rPr>
+      </w:pPr>
+      <w:r>
+        <w:rPr>
+          <w:rStyle w:val="pln"/>
+          <w:color w:val="000000"/>
+          <w:sz w:val="24"/>
+          <w:szCs w:val="24"/>
+        </w:rPr>
+        <w:t xml:space="preserve">   </w:t>
+      </w:r>
+      <w:proofErr w:type="gramStart"/>
+      <w:r>
+        <w:rPr>
+          <w:rStyle w:val="kwd"/>
+          <w:color w:val="000088"/>
+          <w:sz w:val="24"/>
+          <w:szCs w:val="24"/>
+        </w:rPr>
+        <w:t>print</w:t>
+      </w:r>
+      <w:r>
+        <w:rPr>
+          <w:rStyle w:val="pun"/>
+          <w:color w:val="666600"/>
+          <w:sz w:val="24"/>
+          <w:szCs w:val="24"/>
+        </w:rPr>
+        <w:t>(</w:t>
+      </w:r>
+      <w:proofErr w:type="gramEnd"/>
+      <w:r>
+        <w:rPr>
+          <w:rStyle w:val="str"/>
+          <w:color w:val="008800"/>
+          <w:sz w:val="24"/>
+          <w:szCs w:val="24"/>
+        </w:rPr>
+        <w:t>'Exception'</w:t>
+      </w:r>
+      <w:r>
+        <w:rPr>
+          <w:rStyle w:val="pun"/>
+          <w:color w:val="666600"/>
+          <w:sz w:val="24"/>
+          <w:szCs w:val="24"/>
+        </w:rPr>
+        <w:t>)</w:t>
+      </w:r>
+    </w:p>
+    <w:p>
+      <w:pPr>
+        <w:pStyle w:val="HTMLPreformatted"/>
+        <w:pBdr>
+          <w:top w:val="single" w:sz="6" w:space="8" w:color="888888"/>
+          <w:left w:val="single" w:sz="6" w:space="8" w:color="888888"/>
+          <w:bottom w:val="single" w:sz="6" w:space="8" w:color="888888"/>
+          <w:right w:val="single" w:sz="6" w:space="8" w:color="888888"/>
+        </w:pBdr>
+        <w:shd w:val="clear" w:color="auto" w:fill="F8F8F8"/>
+        <w:spacing w:before="75" w:after="225"/>
+        <w:ind w:left="75" w:right="75"/>
+        <w:rPr>
+          <w:rStyle w:val="pln"/>
+          <w:color w:val="000000"/>
+          <w:sz w:val="24"/>
+          <w:szCs w:val="24"/>
+        </w:rPr>
+      </w:pPr>
+      <w:r>
+        <w:rPr>
+          <w:rStyle w:val="pln"/>
+          <w:color w:val="000000"/>
+          <w:sz w:val="24"/>
+          <w:szCs w:val="24"/>
+        </w:rPr>
+        <w:t xml:space="preserve">   </w:t>
+      </w:r>
+      <w:r>
+        <w:rPr>
+          <w:rStyle w:val="com"/>
+          <w:color w:val="880000"/>
+          <w:sz w:val="24"/>
+          <w:szCs w:val="24"/>
+        </w:rPr>
+        <w:t xml:space="preserve"># </w:t>
+      </w:r>
+      <w:proofErr w:type="gramStart"/>
+      <w:r>
+        <w:rPr>
+          <w:rStyle w:val="com"/>
+          <w:color w:val="880000"/>
+          <w:sz w:val="24"/>
+          <w:szCs w:val="24"/>
+        </w:rPr>
+        <w:t>This</w:t>
+      </w:r>
+      <w:proofErr w:type="gramEnd"/>
+      <w:r>
+        <w:rPr>
+          <w:rStyle w:val="com"/>
+          <w:color w:val="880000"/>
+          <w:sz w:val="24"/>
+          <w:szCs w:val="24"/>
+        </w:rPr>
+        <w:t xml:space="preserve"> block will be executed if any other exception other than A, B, C or D is caught</w:t>
+      </w:r>
+    </w:p>
+    <w:p>
+      <w:pPr>
+        <w:pStyle w:val="HTMLPreformatted"/>
+        <w:pBdr>
+          <w:top w:val="single" w:sz="6" w:space="8" w:color="888888"/>
+          <w:left w:val="single" w:sz="6" w:space="8" w:color="888888"/>
+          <w:bottom w:val="single" w:sz="6" w:space="8" w:color="888888"/>
+          <w:right w:val="single" w:sz="6" w:space="8" w:color="888888"/>
+        </w:pBdr>
+        <w:shd w:val="clear" w:color="auto" w:fill="F8F8F8"/>
+        <w:spacing w:before="75" w:after="225"/>
+        <w:ind w:left="75" w:right="75"/>
+        <w:rPr>
+          <w:rStyle w:val="pln"/>
+          <w:color w:val="000000"/>
+          <w:sz w:val="24"/>
+          <w:szCs w:val="24"/>
+        </w:rPr>
+      </w:pPr>
+      <w:proofErr w:type="gramStart"/>
+      <w:r>
+        <w:rPr>
+          <w:rStyle w:val="kwd"/>
+          <w:color w:val="000088"/>
+          <w:sz w:val="24"/>
+          <w:szCs w:val="24"/>
+        </w:rPr>
+        <w:t>else</w:t>
+      </w:r>
+      <w:proofErr w:type="gramEnd"/>
+      <w:r>
+        <w:rPr>
+          <w:rStyle w:val="pun"/>
+          <w:color w:val="666600"/>
+          <w:sz w:val="24"/>
+          <w:szCs w:val="24"/>
+        </w:rPr>
+        <w:t>:</w:t>
+      </w:r>
+    </w:p>
+    <w:p>
+      <w:pPr>
+        <w:pStyle w:val="HTMLPreformatted"/>
+        <w:pBdr>
+          <w:top w:val="single" w:sz="6" w:space="8" w:color="888888"/>
+          <w:left w:val="single" w:sz="6" w:space="8" w:color="888888"/>
+          <w:bottom w:val="single" w:sz="6" w:space="8" w:color="888888"/>
+          <w:right w:val="single" w:sz="6" w:space="8" w:color="888888"/>
+        </w:pBdr>
+        <w:shd w:val="clear" w:color="auto" w:fill="F8F8F8"/>
+        <w:spacing w:before="75" w:after="225"/>
+        <w:ind w:left="75" w:right="75"/>
+        <w:rPr>
+          <w:rStyle w:val="pln"/>
+          <w:color w:val="000000"/>
+          <w:sz w:val="24"/>
+          <w:szCs w:val="24"/>
+        </w:rPr>
+      </w:pPr>
+      <w:r>
+        <w:rPr>
+          <w:rStyle w:val="pln"/>
+          <w:color w:val="000000"/>
+          <w:sz w:val="24"/>
+          <w:szCs w:val="24"/>
+        </w:rPr>
+        <w:t xml:space="preserve">   </w:t>
+      </w:r>
+      <w:r>
+        <w:rPr>
+          <w:rStyle w:val="com"/>
+          <w:color w:val="880000"/>
+          <w:sz w:val="24"/>
+          <w:szCs w:val="24"/>
+        </w:rPr>
+        <w:t xml:space="preserve"># </w:t>
+      </w:r>
+      <w:proofErr w:type="gramStart"/>
+      <w:r>
+        <w:rPr>
+          <w:rStyle w:val="com"/>
+          <w:color w:val="880000"/>
+          <w:sz w:val="24"/>
+          <w:szCs w:val="24"/>
+        </w:rPr>
+        <w:t>If</w:t>
+      </w:r>
+      <w:proofErr w:type="gramEnd"/>
+      <w:r>
+        <w:rPr>
+          <w:rStyle w:val="com"/>
+          <w:color w:val="880000"/>
+          <w:sz w:val="24"/>
+          <w:szCs w:val="24"/>
+        </w:rPr>
+        <w:t xml:space="preserve"> no exception is caught, this block will be executed</w:t>
+      </w:r>
+    </w:p>
+    <w:p>
+      <w:pPr>
+        <w:pStyle w:val="HTMLPreformatted"/>
+        <w:pBdr>
+          <w:top w:val="single" w:sz="6" w:space="8" w:color="888888"/>
+          <w:left w:val="single" w:sz="6" w:space="8" w:color="888888"/>
+          <w:bottom w:val="single" w:sz="6" w:space="8" w:color="888888"/>
+          <w:right w:val="single" w:sz="6" w:space="8" w:color="888888"/>
+        </w:pBdr>
+        <w:shd w:val="clear" w:color="auto" w:fill="F8F8F8"/>
+        <w:spacing w:before="75" w:after="225"/>
+        <w:ind w:left="75" w:right="75"/>
+        <w:rPr>
+          <w:rStyle w:val="pln"/>
+          <w:color w:val="000000"/>
+          <w:sz w:val="24"/>
+          <w:szCs w:val="24"/>
+        </w:rPr>
+      </w:pPr>
+      <w:r>
+        <w:rPr>
+          <w:rStyle w:val="pln"/>
+          <w:color w:val="000000"/>
+          <w:sz w:val="24"/>
+          <w:szCs w:val="24"/>
+        </w:rPr>
+        <w:t xml:space="preserve">   </w:t>
+      </w:r>
+      <w:proofErr w:type="gramStart"/>
+      <w:r>
+        <w:rPr>
+          <w:rStyle w:val="kwd"/>
+          <w:color w:val="000088"/>
+          <w:sz w:val="24"/>
+          <w:szCs w:val="24"/>
+        </w:rPr>
+        <w:t>pass</w:t>
+      </w:r>
+      <w:proofErr w:type="gramEnd"/>
+    </w:p>
+    <w:p>
+      <w:pPr>
+        <w:pStyle w:val="HTMLPreformatted"/>
+        <w:pBdr>
+          <w:top w:val="single" w:sz="6" w:space="8" w:color="888888"/>
+          <w:left w:val="single" w:sz="6" w:space="8" w:color="888888"/>
+          <w:bottom w:val="single" w:sz="6" w:space="8" w:color="888888"/>
+          <w:right w:val="single" w:sz="6" w:space="8" w:color="888888"/>
+        </w:pBdr>
+        <w:shd w:val="clear" w:color="auto" w:fill="F8F8F8"/>
+        <w:spacing w:before="75" w:after="225"/>
+        <w:ind w:left="75" w:right="75"/>
+        <w:rPr>
+          <w:rStyle w:val="pln"/>
+          <w:color w:val="000000"/>
+          <w:sz w:val="24"/>
+          <w:szCs w:val="24"/>
+        </w:rPr>
+      </w:pPr>
+      <w:proofErr w:type="gramStart"/>
+      <w:r>
+        <w:rPr>
+          <w:rStyle w:val="kwd"/>
+          <w:color w:val="000088"/>
+          <w:sz w:val="24"/>
+          <w:szCs w:val="24"/>
+        </w:rPr>
+        <w:t>finally</w:t>
+      </w:r>
+      <w:proofErr w:type="gramEnd"/>
+      <w:r>
+        <w:rPr>
+          <w:rStyle w:val="pun"/>
+          <w:color w:val="666600"/>
+          <w:sz w:val="24"/>
+          <w:szCs w:val="24"/>
+        </w:rPr>
+        <w:t>:</w:t>
+      </w:r>
+    </w:p>
+    <w:p>
+      <w:pPr>
+        <w:pStyle w:val="HTMLPreformatted"/>
+        <w:pBdr>
+          <w:top w:val="single" w:sz="6" w:space="8" w:color="888888"/>
+          <w:left w:val="single" w:sz="6" w:space="8" w:color="888888"/>
+          <w:bottom w:val="single" w:sz="6" w:space="8" w:color="888888"/>
+          <w:right w:val="single" w:sz="6" w:space="8" w:color="888888"/>
+        </w:pBdr>
+        <w:shd w:val="clear" w:color="auto" w:fill="F8F8F8"/>
+        <w:spacing w:before="75" w:after="225"/>
+        <w:ind w:left="75" w:right="75"/>
+        <w:rPr>
+          <w:rStyle w:val="pln"/>
+          <w:color w:val="000000"/>
+          <w:sz w:val="24"/>
+          <w:szCs w:val="24"/>
+        </w:rPr>
+      </w:pPr>
+      <w:r>
+        <w:rPr>
+          <w:rStyle w:val="pln"/>
+          <w:color w:val="000000"/>
+          <w:sz w:val="24"/>
+          <w:szCs w:val="24"/>
+        </w:rPr>
+        <w:t xml:space="preserve">   </w:t>
+      </w:r>
+      <w:r>
+        <w:rPr>
+          <w:rStyle w:val="com"/>
+          <w:color w:val="880000"/>
+          <w:sz w:val="24"/>
+          <w:szCs w:val="24"/>
+        </w:rPr>
+        <w:t xml:space="preserve"># </w:t>
+      </w:r>
+      <w:proofErr w:type="gramStart"/>
+      <w:r>
+        <w:rPr>
+          <w:rStyle w:val="com"/>
+          <w:color w:val="880000"/>
+          <w:sz w:val="24"/>
+          <w:szCs w:val="24"/>
+        </w:rPr>
+        <w:t>This</w:t>
+      </w:r>
+      <w:proofErr w:type="gramEnd"/>
+      <w:r>
+        <w:rPr>
+          <w:rStyle w:val="com"/>
+          <w:color w:val="880000"/>
+          <w:sz w:val="24"/>
+          <w:szCs w:val="24"/>
+        </w:rPr>
+        <w:t xml:space="preserve"> block will be executed and it is a must!</w:t>
+      </w:r>
+    </w:p>
+    <w:p>
+      <w:pPr>
+        <w:pStyle w:val="HTMLPreformatted"/>
+        <w:pBdr>
+          <w:top w:val="single" w:sz="6" w:space="8" w:color="888888"/>
+          <w:left w:val="single" w:sz="6" w:space="8" w:color="888888"/>
+          <w:bottom w:val="single" w:sz="6" w:space="8" w:color="888888"/>
+          <w:right w:val="single" w:sz="6" w:space="8" w:color="888888"/>
+        </w:pBdr>
+        <w:shd w:val="clear" w:color="auto" w:fill="F8F8F8"/>
+        <w:spacing w:before="75" w:after="225"/>
+        <w:ind w:left="75" w:right="75"/>
+        <w:rPr>
+          <w:rStyle w:val="pln"/>
+          <w:color w:val="000000"/>
+          <w:sz w:val="24"/>
+          <w:szCs w:val="24"/>
+        </w:rPr>
+      </w:pPr>
+      <w:r>
+        <w:rPr>
+          <w:rStyle w:val="pln"/>
+          <w:color w:val="000000"/>
+          <w:sz w:val="24"/>
+          <w:szCs w:val="24"/>
+        </w:rPr>
+        <w:t xml:space="preserve">   </w:t>
+      </w:r>
+      <w:proofErr w:type="gramStart"/>
+      <w:r>
+        <w:rPr>
+          <w:rStyle w:val="kwd"/>
+          <w:color w:val="000088"/>
+          <w:sz w:val="24"/>
+          <w:szCs w:val="24"/>
+        </w:rPr>
+        <w:t>pass</w:t>
+      </w:r>
+      <w:proofErr w:type="gramEnd"/>
+    </w:p>
+    <w:p>
+      <w:pPr>
+        <w:pStyle w:val="HTMLPreformatted"/>
+        <w:pBdr>
+          <w:top w:val="single" w:sz="6" w:space="8" w:color="888888"/>
+          <w:left w:val="single" w:sz="6" w:space="8" w:color="888888"/>
+          <w:bottom w:val="single" w:sz="6" w:space="8" w:color="888888"/>
+          <w:right w:val="single" w:sz="6" w:space="8" w:color="888888"/>
+        </w:pBdr>
+        <w:shd w:val="clear" w:color="auto" w:fill="F8F8F8"/>
+        <w:spacing w:before="75" w:after="225"/>
+        <w:ind w:left="75" w:right="75"/>
+        <w:rPr>
+          <w:rStyle w:val="pln"/>
+          <w:color w:val="000000"/>
+          <w:sz w:val="24"/>
+          <w:szCs w:val="24"/>
+        </w:rPr>
+      </w:pPr>
+    </w:p>
+    <w:p>
+      <w:pPr>
+        <w:pStyle w:val="HTMLPreformatted"/>
+        <w:pBdr>
+          <w:top w:val="single" w:sz="6" w:space="8" w:color="888888"/>
+          <w:left w:val="single" w:sz="6" w:space="8" w:color="888888"/>
+          <w:bottom w:val="single" w:sz="6" w:space="8" w:color="888888"/>
+          <w:right w:val="single" w:sz="6" w:space="8" w:color="888888"/>
+        </w:pBdr>
+        <w:shd w:val="clear" w:color="auto" w:fill="F8F8F8"/>
+        <w:spacing w:before="75" w:after="225"/>
+        <w:ind w:left="75" w:right="75"/>
+        <w:rPr>
+          <w:rStyle w:val="pln"/>
+          <w:color w:val="000000"/>
+          <w:sz w:val="24"/>
+          <w:szCs w:val="24"/>
+        </w:rPr>
+      </w:pPr>
+      <w:r>
+        <w:rPr>
+          <w:rStyle w:val="com"/>
+          <w:color w:val="880000"/>
+          <w:sz w:val="24"/>
+          <w:szCs w:val="24"/>
+        </w:rPr>
+        <w:t xml:space="preserve"># </w:t>
+      </w:r>
+      <w:proofErr w:type="gramStart"/>
+      <w:r>
+        <w:rPr>
+          <w:rStyle w:val="com"/>
+          <w:color w:val="880000"/>
+          <w:sz w:val="24"/>
+          <w:szCs w:val="24"/>
+        </w:rPr>
+        <w:t>this</w:t>
+      </w:r>
+      <w:proofErr w:type="gramEnd"/>
+      <w:r>
+        <w:rPr>
+          <w:rStyle w:val="com"/>
+          <w:color w:val="880000"/>
+          <w:sz w:val="24"/>
+          <w:szCs w:val="24"/>
+        </w:rPr>
+        <w:t xml:space="preserve"> line is not related to the try-except block</w:t>
+      </w:r>
+    </w:p>
+    <w:p>
+      <w:pPr>
+        <w:pStyle w:val="HTMLPreformatted"/>
+        <w:pBdr>
+          <w:top w:val="single" w:sz="6" w:space="8" w:color="888888"/>
+          <w:left w:val="single" w:sz="6" w:space="8" w:color="888888"/>
+          <w:bottom w:val="single" w:sz="6" w:space="8" w:color="888888"/>
+          <w:right w:val="single" w:sz="6" w:space="8" w:color="888888"/>
+        </w:pBdr>
+        <w:shd w:val="clear" w:color="auto" w:fill="F8F8F8"/>
+        <w:spacing w:before="75" w:after="225"/>
+        <w:ind w:left="75" w:right="75"/>
+        <w:rPr>
+          <w:color w:val="666666"/>
+          <w:sz w:val="24"/>
+          <w:szCs w:val="24"/>
+        </w:rPr>
+      </w:pPr>
+      <w:proofErr w:type="gramStart"/>
+      <w:r>
+        <w:rPr>
+          <w:rStyle w:val="kwd"/>
+          <w:color w:val="000088"/>
+          <w:sz w:val="24"/>
+          <w:szCs w:val="24"/>
+        </w:rPr>
+        <w:t>print</w:t>
+      </w:r>
+      <w:r>
+        <w:rPr>
+          <w:rStyle w:val="pun"/>
+          <w:color w:val="666600"/>
+          <w:sz w:val="24"/>
+          <w:szCs w:val="24"/>
+        </w:rPr>
+        <w:t>(</w:t>
+      </w:r>
+      <w:proofErr w:type="gramEnd"/>
+      <w:r>
+        <w:rPr>
+          <w:rStyle w:val="str"/>
+          <w:color w:val="008800"/>
+          <w:sz w:val="24"/>
+          <w:szCs w:val="24"/>
+        </w:rPr>
+        <w:t>'This will be printed.'</w:t>
+      </w:r>
+      <w:r>
+        <w:rPr>
+          <w:rStyle w:val="pun"/>
+          <w:color w:val="666600"/>
+          <w:sz w:val="24"/>
+          <w:szCs w:val="24"/>
+        </w:rPr>
+        <w:t>)</w:t>
+      </w:r>
+    </w:p>
+    <w:p>
+      <w:pPr>
+        <w:pStyle w:val="Heading3"/>
+        <w:shd w:val="clear" w:color="auto" w:fill="FFFFFF"/>
+        <w:spacing w:before="0" w:after="240"/>
+        <w:rPr>
+          <w:rFonts w:ascii="Arial" w:hAnsi="Arial" w:cs="Arial"/>
+          <w:color w:val="000000"/>
+          <w:sz w:val="36"/>
+          <w:szCs w:val="36"/>
+        </w:rPr>
+      </w:pPr>
+      <w:r>
+        <w:rPr>
+          <w:rFonts w:ascii="Arial" w:hAnsi="Arial" w:cs="Arial"/>
+          <w:color w:val="000000"/>
+          <w:sz w:val="36"/>
+          <w:szCs w:val="36"/>
+        </w:rPr>
+        <w:t>Python Exception Handling Important Points</w:t>
+      </w:r>
+    </w:p>
+    <w:p>
+      <w:pPr>
+        <w:pStyle w:val="NormalWeb"/>
+        <w:shd w:val="clear" w:color="auto" w:fill="FFFFFF"/>
+        <w:spacing w:before="0" w:beforeAutospacing="0" w:after="390" w:afterAutospacing="0"/>
+        <w:rPr>
+          <w:rFonts w:ascii="Arial" w:hAnsi="Arial" w:cs="Arial"/>
+          <w:color w:val="666666"/>
+        </w:rPr>
+      </w:pPr>
+      <w:r>
+        <w:rPr>
+          <w:rFonts w:ascii="Arial" w:hAnsi="Arial" w:cs="Arial"/>
+          <w:color w:val="666666"/>
+        </w:rPr>
+        <w:t>For undergoing a professional python project you need to be careful about exceptions. A simple exception can ruin your code. So, you need to handle those exceptions. A few important points about handling exceptions are given below.</w:t>
+      </w:r>
+    </w:p>
+    <w:p>
+      <w:pPr>
+        <w:numPr>
+          <w:ilvl w:val="0"/>
+          <w:numId w:val="3"/>
+        </w:numPr>
+        <w:shd w:val="clear" w:color="auto" w:fill="FFFFFF"/>
+        <w:spacing w:before="100" w:beforeAutospacing="1" w:after="100" w:afterAutospacing="1" w:line="240" w:lineRule="auto"/>
+        <w:ind w:left="600"/>
+        <w:rPr>
+          <w:rFonts w:ascii="Arial" w:hAnsi="Arial" w:cs="Arial"/>
+          <w:color w:val="666666"/>
+        </w:rPr>
+      </w:pPr>
+      <w:r>
+        <w:rPr>
+          <w:rFonts w:ascii="Arial" w:hAnsi="Arial" w:cs="Arial"/>
+          <w:color w:val="666666"/>
+        </w:rPr>
+        <w:t>It is better to surround the suspicious code with try-except.</w:t>
+      </w:r>
+    </w:p>
+    <w:p>
+      <w:pPr>
+        <w:numPr>
+          <w:ilvl w:val="0"/>
+          <w:numId w:val="3"/>
+        </w:numPr>
+        <w:shd w:val="clear" w:color="auto" w:fill="FFFFFF"/>
+        <w:spacing w:before="100" w:beforeAutospacing="1" w:after="100" w:afterAutospacing="1" w:line="240" w:lineRule="auto"/>
+        <w:ind w:left="600"/>
+        <w:rPr>
+          <w:rFonts w:ascii="Arial" w:hAnsi="Arial" w:cs="Arial"/>
+          <w:color w:val="666666"/>
+        </w:rPr>
+      </w:pPr>
+      <w:r>
+        <w:rPr>
+          <w:rFonts w:ascii="Arial" w:hAnsi="Arial" w:cs="Arial"/>
+          <w:color w:val="666666"/>
+        </w:rPr>
+        <w:t>Using one try-except block for one line of suspicious code is better that using one try-except block for a block of suspicious code.</w:t>
+      </w:r>
+    </w:p>
+    <w:p>
+      <w:pPr>
+        <w:numPr>
+          <w:ilvl w:val="0"/>
+          <w:numId w:val="3"/>
+        </w:numPr>
+        <w:shd w:val="clear" w:color="auto" w:fill="FFFFFF"/>
+        <w:spacing w:before="100" w:beforeAutospacing="1" w:after="100" w:afterAutospacing="1" w:line="240" w:lineRule="auto"/>
+        <w:ind w:left="600"/>
+        <w:rPr>
+          <w:rFonts w:ascii="Arial" w:hAnsi="Arial" w:cs="Arial"/>
+          <w:color w:val="666666"/>
+        </w:rPr>
+      </w:pPr>
+      <w:r>
+        <w:rPr>
+          <w:rFonts w:ascii="Arial" w:hAnsi="Arial" w:cs="Arial"/>
+          <w:color w:val="666666"/>
+        </w:rPr>
+        <w:t xml:space="preserve">It is better to catch specific exception class. Using generalized exception class is not that much useful for </w:t>
+      </w:r>
+      <w:proofErr w:type="gramStart"/>
+      <w:r>
+        <w:rPr>
+          <w:rFonts w:ascii="Arial" w:hAnsi="Arial" w:cs="Arial"/>
+          <w:color w:val="666666"/>
+        </w:rPr>
+        <w:t>handling.</w:t>
+      </w:r>
+      <w:proofErr w:type="gramEnd"/>
+    </w:p>
+    <w:p>
+      <w:pPr>
+        <w:pStyle w:val="Heading3"/>
+        <w:shd w:val="clear" w:color="auto" w:fill="FFFFFF"/>
+        <w:spacing w:before="0" w:after="240"/>
+        <w:rPr>
+          <w:rFonts w:ascii="Arial" w:hAnsi="Arial" w:cs="Arial"/>
+          <w:color w:val="000000"/>
+          <w:sz w:val="36"/>
+          <w:szCs w:val="36"/>
+        </w:rPr>
+      </w:pPr>
+      <w:r>
+        <w:rPr>
+          <w:rFonts w:ascii="Arial" w:hAnsi="Arial" w:cs="Arial"/>
+          <w:color w:val="000000"/>
+          <w:sz w:val="36"/>
+          <w:szCs w:val="36"/>
+        </w:rPr>
+        <w:t>Raising an Exception</w:t>
+      </w:r>
+    </w:p>
+    <w:p>
+      <w:pPr>
+        <w:pStyle w:val="NormalWeb"/>
+        <w:shd w:val="clear" w:color="auto" w:fill="FFFFFF"/>
+        <w:spacing w:before="0" w:beforeAutospacing="0" w:after="390" w:afterAutospacing="0"/>
+        <w:rPr>
+          <w:rFonts w:ascii="Arial" w:hAnsi="Arial" w:cs="Arial"/>
+          <w:color w:val="666666"/>
+        </w:rPr>
+      </w:pPr>
+      <w:r>
+        <w:rPr>
+          <w:rFonts w:ascii="Arial" w:hAnsi="Arial" w:cs="Arial"/>
+          <w:color w:val="666666"/>
+        </w:rPr>
+        <w:t>You</w:t>
+      </w:r>
+      <w:bookmarkStart w:id="0" w:name="_GoBack"/>
+      <w:bookmarkEnd w:id="0"/>
+      <w:r>
+        <w:rPr>
+          <w:rFonts w:ascii="Arial" w:hAnsi="Arial" w:cs="Arial"/>
+          <w:color w:val="666666"/>
+        </w:rPr>
+        <w:t xml:space="preserve"> can raise an existing exception by using </w:t>
+      </w:r>
+      <w:r>
+        <w:rPr>
+          <w:rStyle w:val="Strong"/>
+          <w:rFonts w:ascii="Arial" w:hAnsi="Arial" w:cs="Arial"/>
+          <w:color w:val="666666"/>
+        </w:rPr>
+        <w:t>raise</w:t>
+      </w:r>
+      <w:r>
+        <w:rPr>
+          <w:rFonts w:ascii="Arial" w:hAnsi="Arial" w:cs="Arial"/>
+          <w:color w:val="666666"/>
+        </w:rPr>
+        <w:t> keyword. So, you just simply write </w:t>
+      </w:r>
+      <w:r>
+        <w:rPr>
+          <w:rStyle w:val="Strong"/>
+          <w:rFonts w:ascii="Arial" w:hAnsi="Arial" w:cs="Arial"/>
+          <w:color w:val="666666"/>
+        </w:rPr>
+        <w:t>raise</w:t>
+      </w:r>
+      <w:r>
+        <w:rPr>
+          <w:rFonts w:ascii="Arial" w:hAnsi="Arial" w:cs="Arial"/>
+          <w:color w:val="666666"/>
+        </w:rPr>
+        <w:t> keyword and then the name of the exception. If we modify the previous code, we get</w:t>
+      </w:r>
+    </w:p>
+    <w:p>
+      <w:pPr>
+        <w:pStyle w:val="HTMLPreformatted"/>
+        <w:pBdr>
+          <w:top w:val="single" w:sz="6" w:space="8" w:color="888888"/>
+          <w:left w:val="single" w:sz="6" w:space="8" w:color="888888"/>
+          <w:bottom w:val="single" w:sz="6" w:space="8" w:color="888888"/>
+          <w:right w:val="single" w:sz="6" w:space="8" w:color="888888"/>
+        </w:pBdr>
+        <w:shd w:val="clear" w:color="auto" w:fill="F8F8F8"/>
+        <w:spacing w:before="75" w:after="225"/>
+        <w:ind w:left="75" w:right="75"/>
+        <w:rPr>
+          <w:rStyle w:val="pln"/>
+          <w:color w:val="000000"/>
+          <w:sz w:val="24"/>
+          <w:szCs w:val="24"/>
+        </w:rPr>
+      </w:pPr>
+      <w:proofErr w:type="spellStart"/>
+      <w:proofErr w:type="gramStart"/>
+      <w:r>
+        <w:rPr>
+          <w:rStyle w:val="kwd"/>
+          <w:color w:val="000088"/>
+          <w:sz w:val="24"/>
+          <w:szCs w:val="24"/>
+        </w:rPr>
+        <w:t>def</w:t>
+      </w:r>
+      <w:proofErr w:type="spellEnd"/>
+      <w:proofErr w:type="gramEnd"/>
+      <w:r>
+        <w:rPr>
+          <w:rStyle w:val="pln"/>
+          <w:color w:val="000000"/>
+          <w:sz w:val="24"/>
+          <w:szCs w:val="24"/>
+        </w:rPr>
+        <w:t xml:space="preserve"> </w:t>
+      </w:r>
+      <w:proofErr w:type="spellStart"/>
+      <w:r>
+        <w:rPr>
+          <w:rStyle w:val="pln"/>
+          <w:color w:val="000000"/>
+          <w:sz w:val="24"/>
+          <w:szCs w:val="24"/>
+        </w:rPr>
+        <w:t>input_age</w:t>
+      </w:r>
+      <w:proofErr w:type="spellEnd"/>
+      <w:r>
+        <w:rPr>
+          <w:rStyle w:val="pun"/>
+          <w:color w:val="666600"/>
+          <w:sz w:val="24"/>
+          <w:szCs w:val="24"/>
+        </w:rPr>
+        <w:t>(</w:t>
+      </w:r>
+      <w:r>
+        <w:rPr>
+          <w:rStyle w:val="pln"/>
+          <w:color w:val="000000"/>
+          <w:sz w:val="24"/>
+          <w:szCs w:val="24"/>
+        </w:rPr>
+        <w:t>age</w:t>
+      </w:r>
+      <w:r>
+        <w:rPr>
+          <w:rStyle w:val="pun"/>
+          <w:color w:val="666600"/>
+          <w:sz w:val="24"/>
+          <w:szCs w:val="24"/>
+        </w:rPr>
+        <w:t>):</w:t>
+      </w:r>
+    </w:p>
+    <w:p>
+      <w:pPr>
+        <w:pStyle w:val="HTMLPreformatted"/>
+        <w:pBdr>
+          <w:top w:val="single" w:sz="6" w:space="8" w:color="888888"/>
+          <w:left w:val="single" w:sz="6" w:space="8" w:color="888888"/>
+          <w:bottom w:val="single" w:sz="6" w:space="8" w:color="888888"/>
+          <w:right w:val="single" w:sz="6" w:space="8" w:color="888888"/>
+        </w:pBdr>
+        <w:shd w:val="clear" w:color="auto" w:fill="F8F8F8"/>
+        <w:spacing w:before="75" w:after="225"/>
+        <w:ind w:left="75" w:right="75"/>
+        <w:rPr>
+          <w:rStyle w:val="pln"/>
+          <w:color w:val="000000"/>
+          <w:sz w:val="24"/>
+          <w:szCs w:val="24"/>
+        </w:rPr>
+      </w:pPr>
+      <w:r>
+        <w:rPr>
+          <w:rStyle w:val="pln"/>
+          <w:color w:val="000000"/>
+          <w:sz w:val="24"/>
+          <w:szCs w:val="24"/>
+        </w:rPr>
+        <w:lastRenderedPageBreak/>
+        <w:t xml:space="preserve">   </w:t>
+      </w:r>
+      <w:proofErr w:type="gramStart"/>
+      <w:r>
+        <w:rPr>
+          <w:rStyle w:val="kwd"/>
+          <w:color w:val="000088"/>
+          <w:sz w:val="24"/>
+          <w:szCs w:val="24"/>
+        </w:rPr>
+        <w:t>try</w:t>
+      </w:r>
+      <w:proofErr w:type="gramEnd"/>
+      <w:r>
+        <w:rPr>
+          <w:rStyle w:val="pun"/>
+          <w:color w:val="666600"/>
+          <w:sz w:val="24"/>
+          <w:szCs w:val="24"/>
+        </w:rPr>
+        <w:t>:</w:t>
+      </w:r>
+    </w:p>
+    <w:p>
+      <w:pPr>
+        <w:pStyle w:val="HTMLPreformatted"/>
+        <w:pBdr>
+          <w:top w:val="single" w:sz="6" w:space="8" w:color="888888"/>
+          <w:left w:val="single" w:sz="6" w:space="8" w:color="888888"/>
+          <w:bottom w:val="single" w:sz="6" w:space="8" w:color="888888"/>
+          <w:right w:val="single" w:sz="6" w:space="8" w:color="888888"/>
+        </w:pBdr>
+        <w:shd w:val="clear" w:color="auto" w:fill="F8F8F8"/>
+        <w:spacing w:before="75" w:after="225"/>
+        <w:ind w:left="75" w:right="75"/>
+        <w:rPr>
+          <w:rStyle w:val="pln"/>
+          <w:color w:val="000000"/>
+          <w:sz w:val="24"/>
+          <w:szCs w:val="24"/>
+        </w:rPr>
+      </w:pPr>
+      <w:r>
+        <w:rPr>
+          <w:rStyle w:val="pln"/>
+          <w:color w:val="000000"/>
+          <w:sz w:val="24"/>
+          <w:szCs w:val="24"/>
+        </w:rPr>
+        <w:t xml:space="preserve">       </w:t>
+      </w:r>
+      <w:proofErr w:type="gramStart"/>
+      <w:r>
+        <w:rPr>
+          <w:rStyle w:val="kwd"/>
+          <w:color w:val="000088"/>
+          <w:sz w:val="24"/>
+          <w:szCs w:val="24"/>
+        </w:rPr>
+        <w:t>if</w:t>
+      </w:r>
+      <w:r>
+        <w:rPr>
+          <w:rStyle w:val="pun"/>
+          <w:color w:val="666600"/>
+          <w:sz w:val="24"/>
+          <w:szCs w:val="24"/>
+        </w:rPr>
+        <w:t>(</w:t>
+      </w:r>
+      <w:proofErr w:type="spellStart"/>
+      <w:proofErr w:type="gramEnd"/>
+      <w:r>
+        <w:rPr>
+          <w:rStyle w:val="kwd"/>
+          <w:color w:val="000088"/>
+          <w:sz w:val="24"/>
+          <w:szCs w:val="24"/>
+        </w:rPr>
+        <w:t>int</w:t>
+      </w:r>
+      <w:proofErr w:type="spellEnd"/>
+      <w:r>
+        <w:rPr>
+          <w:rStyle w:val="pun"/>
+          <w:color w:val="666600"/>
+          <w:sz w:val="24"/>
+          <w:szCs w:val="24"/>
+        </w:rPr>
+        <w:t>(</w:t>
+      </w:r>
+      <w:r>
+        <w:rPr>
+          <w:rStyle w:val="pln"/>
+          <w:color w:val="000000"/>
+          <w:sz w:val="24"/>
+          <w:szCs w:val="24"/>
+        </w:rPr>
+        <w:t>age</w:t>
+      </w:r>
+      <w:r>
+        <w:rPr>
+          <w:rStyle w:val="pun"/>
+          <w:color w:val="666600"/>
+          <w:sz w:val="24"/>
+          <w:szCs w:val="24"/>
+        </w:rPr>
+        <w:t>)&lt;=</w:t>
+      </w:r>
+      <w:r>
+        <w:rPr>
+          <w:rStyle w:val="lit"/>
+          <w:color w:val="006666"/>
+          <w:sz w:val="24"/>
+          <w:szCs w:val="24"/>
+        </w:rPr>
+        <w:t>18</w:t>
+      </w:r>
+      <w:r>
+        <w:rPr>
+          <w:rStyle w:val="pun"/>
+          <w:color w:val="666600"/>
+          <w:sz w:val="24"/>
+          <w:szCs w:val="24"/>
+        </w:rPr>
+        <w:t>):</w:t>
+      </w:r>
+    </w:p>
+    <w:p>
+      <w:pPr>
+        <w:pStyle w:val="HTMLPreformatted"/>
+        <w:pBdr>
+          <w:top w:val="single" w:sz="6" w:space="8" w:color="888888"/>
+          <w:left w:val="single" w:sz="6" w:space="8" w:color="888888"/>
+          <w:bottom w:val="single" w:sz="6" w:space="8" w:color="888888"/>
+          <w:right w:val="single" w:sz="6" w:space="8" w:color="888888"/>
+        </w:pBdr>
+        <w:shd w:val="clear" w:color="auto" w:fill="F8F8F8"/>
+        <w:spacing w:before="75" w:after="225"/>
+        <w:ind w:left="75" w:right="75"/>
+        <w:rPr>
+          <w:rStyle w:val="pln"/>
+          <w:color w:val="000000"/>
+          <w:sz w:val="24"/>
+          <w:szCs w:val="24"/>
+        </w:rPr>
+      </w:pPr>
+      <w:r>
+        <w:rPr>
+          <w:rStyle w:val="pln"/>
+          <w:color w:val="000000"/>
+          <w:sz w:val="24"/>
+          <w:szCs w:val="24"/>
+        </w:rPr>
+        <w:t xml:space="preserve">           </w:t>
+      </w:r>
+      <w:proofErr w:type="gramStart"/>
+      <w:r>
+        <w:rPr>
+          <w:rStyle w:val="kwd"/>
+          <w:color w:val="000088"/>
+          <w:sz w:val="24"/>
+          <w:szCs w:val="24"/>
+        </w:rPr>
+        <w:t>raise</w:t>
+      </w:r>
+      <w:proofErr w:type="gramEnd"/>
+      <w:r>
+        <w:rPr>
+          <w:rStyle w:val="pln"/>
+          <w:color w:val="000000"/>
+          <w:sz w:val="24"/>
+          <w:szCs w:val="24"/>
+        </w:rPr>
+        <w:t xml:space="preserve"> </w:t>
+      </w:r>
+      <w:proofErr w:type="spellStart"/>
+      <w:r>
+        <w:rPr>
+          <w:rStyle w:val="typ"/>
+          <w:color w:val="660066"/>
+          <w:sz w:val="24"/>
+          <w:szCs w:val="24"/>
+        </w:rPr>
+        <w:t>ZeroDivisionError</w:t>
+      </w:r>
+      <w:proofErr w:type="spellEnd"/>
+    </w:p>
+    <w:p>
+      <w:pPr>
+        <w:pStyle w:val="HTMLPreformatted"/>
+        <w:pBdr>
+          <w:top w:val="single" w:sz="6" w:space="8" w:color="888888"/>
+          <w:left w:val="single" w:sz="6" w:space="8" w:color="888888"/>
+          <w:bottom w:val="single" w:sz="6" w:space="8" w:color="888888"/>
+          <w:right w:val="single" w:sz="6" w:space="8" w:color="888888"/>
+        </w:pBdr>
+        <w:shd w:val="clear" w:color="auto" w:fill="F8F8F8"/>
+        <w:spacing w:before="75" w:after="225"/>
+        <w:ind w:left="75" w:right="75"/>
+        <w:rPr>
+          <w:rStyle w:val="pln"/>
+          <w:color w:val="000000"/>
+          <w:sz w:val="24"/>
+          <w:szCs w:val="24"/>
+        </w:rPr>
+      </w:pPr>
+      <w:r>
+        <w:rPr>
+          <w:rStyle w:val="pln"/>
+          <w:color w:val="000000"/>
+          <w:sz w:val="24"/>
+          <w:szCs w:val="24"/>
+        </w:rPr>
+        <w:t xml:space="preserve">   </w:t>
+      </w:r>
+      <w:proofErr w:type="gramStart"/>
+      <w:r>
+        <w:rPr>
+          <w:rStyle w:val="kwd"/>
+          <w:color w:val="000088"/>
+          <w:sz w:val="24"/>
+          <w:szCs w:val="24"/>
+        </w:rPr>
+        <w:t>except</w:t>
+      </w:r>
+      <w:proofErr w:type="gramEnd"/>
+      <w:r>
+        <w:rPr>
+          <w:rStyle w:val="pln"/>
+          <w:color w:val="000000"/>
+          <w:sz w:val="24"/>
+          <w:szCs w:val="24"/>
+        </w:rPr>
+        <w:t xml:space="preserve"> </w:t>
+      </w:r>
+      <w:proofErr w:type="spellStart"/>
+      <w:r>
+        <w:rPr>
+          <w:rStyle w:val="typ"/>
+          <w:color w:val="660066"/>
+          <w:sz w:val="24"/>
+          <w:szCs w:val="24"/>
+        </w:rPr>
+        <w:t>ValueError</w:t>
+      </w:r>
+      <w:proofErr w:type="spellEnd"/>
+      <w:r>
+        <w:rPr>
+          <w:rStyle w:val="pun"/>
+          <w:color w:val="666600"/>
+          <w:sz w:val="24"/>
+          <w:szCs w:val="24"/>
+        </w:rPr>
+        <w:t>:</w:t>
+      </w:r>
+    </w:p>
+    <w:p>
+      <w:pPr>
+        <w:pStyle w:val="HTMLPreformatted"/>
+        <w:pBdr>
+          <w:top w:val="single" w:sz="6" w:space="8" w:color="888888"/>
+          <w:left w:val="single" w:sz="6" w:space="8" w:color="888888"/>
+          <w:bottom w:val="single" w:sz="6" w:space="8" w:color="888888"/>
+          <w:right w:val="single" w:sz="6" w:space="8" w:color="888888"/>
+        </w:pBdr>
+        <w:shd w:val="clear" w:color="auto" w:fill="F8F8F8"/>
+        <w:spacing w:before="75" w:after="225"/>
+        <w:ind w:left="75" w:right="75"/>
+        <w:rPr>
+          <w:rStyle w:val="pln"/>
+          <w:color w:val="000000"/>
+          <w:sz w:val="24"/>
+          <w:szCs w:val="24"/>
+        </w:rPr>
+      </w:pPr>
+      <w:r>
+        <w:rPr>
+          <w:rStyle w:val="pln"/>
+          <w:color w:val="000000"/>
+          <w:sz w:val="24"/>
+          <w:szCs w:val="24"/>
+        </w:rPr>
+        <w:t xml:space="preserve">       </w:t>
+      </w:r>
+      <w:proofErr w:type="gramStart"/>
+      <w:r>
+        <w:rPr>
+          <w:rStyle w:val="kwd"/>
+          <w:color w:val="000088"/>
+          <w:sz w:val="24"/>
+          <w:szCs w:val="24"/>
+        </w:rPr>
+        <w:t>return</w:t>
+      </w:r>
+      <w:proofErr w:type="gramEnd"/>
+      <w:r>
+        <w:rPr>
+          <w:rStyle w:val="pln"/>
+          <w:color w:val="000000"/>
+          <w:sz w:val="24"/>
+          <w:szCs w:val="24"/>
+        </w:rPr>
+        <w:t xml:space="preserve"> </w:t>
+      </w:r>
+      <w:r>
+        <w:rPr>
+          <w:rStyle w:val="str"/>
+          <w:color w:val="008800"/>
+          <w:sz w:val="24"/>
+          <w:szCs w:val="24"/>
+        </w:rPr>
+        <w:t>'</w:t>
+      </w:r>
+      <w:proofErr w:type="spellStart"/>
+      <w:r>
+        <w:rPr>
+          <w:rStyle w:val="str"/>
+          <w:color w:val="008800"/>
+          <w:sz w:val="24"/>
+          <w:szCs w:val="24"/>
+        </w:rPr>
+        <w:t>ValueError</w:t>
+      </w:r>
+      <w:proofErr w:type="spellEnd"/>
+      <w:r>
+        <w:rPr>
+          <w:rStyle w:val="str"/>
+          <w:color w:val="008800"/>
+          <w:sz w:val="24"/>
+          <w:szCs w:val="24"/>
+        </w:rPr>
+        <w:t xml:space="preserve">: Cannot convert into </w:t>
+      </w:r>
+      <w:proofErr w:type="spellStart"/>
+      <w:r>
+        <w:rPr>
+          <w:rStyle w:val="str"/>
+          <w:color w:val="008800"/>
+          <w:sz w:val="24"/>
+          <w:szCs w:val="24"/>
+        </w:rPr>
+        <w:t>int</w:t>
+      </w:r>
+      <w:proofErr w:type="spellEnd"/>
+      <w:r>
+        <w:rPr>
+          <w:rStyle w:val="str"/>
+          <w:color w:val="008800"/>
+          <w:sz w:val="24"/>
+          <w:szCs w:val="24"/>
+        </w:rPr>
+        <w:t>'</w:t>
+      </w:r>
+    </w:p>
+    <w:p>
+      <w:pPr>
+        <w:pStyle w:val="HTMLPreformatted"/>
+        <w:pBdr>
+          <w:top w:val="single" w:sz="6" w:space="8" w:color="888888"/>
+          <w:left w:val="single" w:sz="6" w:space="8" w:color="888888"/>
+          <w:bottom w:val="single" w:sz="6" w:space="8" w:color="888888"/>
+          <w:right w:val="single" w:sz="6" w:space="8" w:color="888888"/>
+        </w:pBdr>
+        <w:shd w:val="clear" w:color="auto" w:fill="F8F8F8"/>
+        <w:spacing w:before="75" w:after="225"/>
+        <w:ind w:left="75" w:right="75"/>
+        <w:rPr>
+          <w:rStyle w:val="pln"/>
+          <w:color w:val="000000"/>
+          <w:sz w:val="24"/>
+          <w:szCs w:val="24"/>
+        </w:rPr>
+      </w:pPr>
+      <w:r>
+        <w:rPr>
+          <w:rStyle w:val="pln"/>
+          <w:color w:val="000000"/>
+          <w:sz w:val="24"/>
+          <w:szCs w:val="24"/>
+        </w:rPr>
+        <w:t xml:space="preserve">   </w:t>
+      </w:r>
+      <w:proofErr w:type="gramStart"/>
+      <w:r>
+        <w:rPr>
+          <w:rStyle w:val="kwd"/>
+          <w:color w:val="000088"/>
+          <w:sz w:val="24"/>
+          <w:szCs w:val="24"/>
+        </w:rPr>
+        <w:t>else</w:t>
+      </w:r>
+      <w:proofErr w:type="gramEnd"/>
+      <w:r>
+        <w:rPr>
+          <w:rStyle w:val="pun"/>
+          <w:color w:val="666600"/>
+          <w:sz w:val="24"/>
+          <w:szCs w:val="24"/>
+        </w:rPr>
+        <w:t>:</w:t>
+      </w:r>
+    </w:p>
+    <w:p>
+      <w:pPr>
+        <w:pStyle w:val="HTMLPreformatted"/>
+        <w:pBdr>
+          <w:top w:val="single" w:sz="6" w:space="8" w:color="888888"/>
+          <w:left w:val="single" w:sz="6" w:space="8" w:color="888888"/>
+          <w:bottom w:val="single" w:sz="6" w:space="8" w:color="888888"/>
+          <w:right w:val="single" w:sz="6" w:space="8" w:color="888888"/>
+        </w:pBdr>
+        <w:shd w:val="clear" w:color="auto" w:fill="F8F8F8"/>
+        <w:spacing w:before="75" w:after="225"/>
+        <w:ind w:left="75" w:right="75"/>
+        <w:rPr>
+          <w:rStyle w:val="pln"/>
+          <w:color w:val="000000"/>
+          <w:sz w:val="24"/>
+          <w:szCs w:val="24"/>
+        </w:rPr>
+      </w:pPr>
+      <w:r>
+        <w:rPr>
+          <w:rStyle w:val="pln"/>
+          <w:color w:val="000000"/>
+          <w:sz w:val="24"/>
+          <w:szCs w:val="24"/>
+        </w:rPr>
+        <w:t xml:space="preserve">       </w:t>
+      </w:r>
+      <w:proofErr w:type="gramStart"/>
+      <w:r>
+        <w:rPr>
+          <w:rStyle w:val="kwd"/>
+          <w:color w:val="000088"/>
+          <w:sz w:val="24"/>
+          <w:szCs w:val="24"/>
+        </w:rPr>
+        <w:t>return</w:t>
+      </w:r>
+      <w:proofErr w:type="gramEnd"/>
+      <w:r>
+        <w:rPr>
+          <w:rStyle w:val="pln"/>
+          <w:color w:val="000000"/>
+          <w:sz w:val="24"/>
+          <w:szCs w:val="24"/>
+        </w:rPr>
+        <w:t xml:space="preserve"> </w:t>
+      </w:r>
+      <w:r>
+        <w:rPr>
+          <w:rStyle w:val="str"/>
+          <w:color w:val="008800"/>
+          <w:sz w:val="24"/>
+          <w:szCs w:val="24"/>
+        </w:rPr>
+        <w:t>'Age is saved successfully'</w:t>
+      </w:r>
+    </w:p>
+    <w:p>
+      <w:pPr>
+        <w:pStyle w:val="HTMLPreformatted"/>
+        <w:pBdr>
+          <w:top w:val="single" w:sz="6" w:space="8" w:color="888888"/>
+          <w:left w:val="single" w:sz="6" w:space="8" w:color="888888"/>
+          <w:bottom w:val="single" w:sz="6" w:space="8" w:color="888888"/>
+          <w:right w:val="single" w:sz="6" w:space="8" w:color="888888"/>
+        </w:pBdr>
+        <w:shd w:val="clear" w:color="auto" w:fill="F8F8F8"/>
+        <w:spacing w:before="75" w:after="225"/>
+        <w:ind w:left="75" w:right="75"/>
+        <w:rPr>
+          <w:rStyle w:val="pln"/>
+          <w:color w:val="000000"/>
+          <w:sz w:val="24"/>
+          <w:szCs w:val="24"/>
+        </w:rPr>
+      </w:pPr>
+    </w:p>
+    <w:p>
+      <w:pPr>
+        <w:pStyle w:val="HTMLPreformatted"/>
+        <w:pBdr>
+          <w:top w:val="single" w:sz="6" w:space="8" w:color="888888"/>
+          <w:left w:val="single" w:sz="6" w:space="8" w:color="888888"/>
+          <w:bottom w:val="single" w:sz="6" w:space="8" w:color="888888"/>
+          <w:right w:val="single" w:sz="6" w:space="8" w:color="888888"/>
+        </w:pBdr>
+        <w:shd w:val="clear" w:color="auto" w:fill="F8F8F8"/>
+        <w:spacing w:before="75" w:after="225"/>
+        <w:ind w:left="75" w:right="75"/>
+        <w:rPr>
+          <w:rStyle w:val="pln"/>
+          <w:color w:val="000000"/>
+          <w:sz w:val="24"/>
+          <w:szCs w:val="24"/>
+        </w:rPr>
+      </w:pPr>
+    </w:p>
+    <w:p>
+      <w:pPr>
+        <w:pStyle w:val="HTMLPreformatted"/>
+        <w:pBdr>
+          <w:top w:val="single" w:sz="6" w:space="8" w:color="888888"/>
+          <w:left w:val="single" w:sz="6" w:space="8" w:color="888888"/>
+          <w:bottom w:val="single" w:sz="6" w:space="8" w:color="888888"/>
+          <w:right w:val="single" w:sz="6" w:space="8" w:color="888888"/>
+        </w:pBdr>
+        <w:shd w:val="clear" w:color="auto" w:fill="F8F8F8"/>
+        <w:spacing w:before="75" w:after="225"/>
+        <w:ind w:left="75" w:right="75"/>
+        <w:rPr>
+          <w:rStyle w:val="pln"/>
+          <w:color w:val="000000"/>
+          <w:sz w:val="24"/>
+          <w:szCs w:val="24"/>
+        </w:rPr>
+      </w:pPr>
+      <w:proofErr w:type="gramStart"/>
+      <w:r>
+        <w:rPr>
+          <w:rStyle w:val="kwd"/>
+          <w:color w:val="000088"/>
+          <w:sz w:val="24"/>
+          <w:szCs w:val="24"/>
+        </w:rPr>
+        <w:t>print</w:t>
+      </w:r>
+      <w:r>
+        <w:rPr>
+          <w:rStyle w:val="pun"/>
+          <w:color w:val="666600"/>
+          <w:sz w:val="24"/>
+          <w:szCs w:val="24"/>
+        </w:rPr>
+        <w:t>(</w:t>
+      </w:r>
+      <w:proofErr w:type="spellStart"/>
+      <w:proofErr w:type="gramEnd"/>
+      <w:r>
+        <w:rPr>
+          <w:rStyle w:val="pln"/>
+          <w:color w:val="000000"/>
+          <w:sz w:val="24"/>
+          <w:szCs w:val="24"/>
+        </w:rPr>
+        <w:t>input_age</w:t>
+      </w:r>
+      <w:proofErr w:type="spellEnd"/>
+      <w:r>
+        <w:rPr>
+          <w:rStyle w:val="pun"/>
+          <w:color w:val="666600"/>
+          <w:sz w:val="24"/>
+          <w:szCs w:val="24"/>
+        </w:rPr>
+        <w:t>(</w:t>
+      </w:r>
+      <w:r>
+        <w:rPr>
+          <w:rStyle w:val="str"/>
+          <w:color w:val="008800"/>
+          <w:sz w:val="24"/>
+          <w:szCs w:val="24"/>
+        </w:rPr>
+        <w:t>'23'</w:t>
+      </w:r>
+      <w:r>
+        <w:rPr>
+          <w:rStyle w:val="pun"/>
+          <w:color w:val="666600"/>
+          <w:sz w:val="24"/>
+          <w:szCs w:val="24"/>
+        </w:rPr>
+        <w:t>))</w:t>
+      </w:r>
+      <w:r>
+        <w:rPr>
+          <w:rStyle w:val="pln"/>
+          <w:color w:val="000000"/>
+          <w:sz w:val="24"/>
+          <w:szCs w:val="24"/>
+        </w:rPr>
+        <w:t xml:space="preserve">  </w:t>
+      </w:r>
+      <w:r>
+        <w:rPr>
+          <w:rStyle w:val="com"/>
+          <w:color w:val="880000"/>
+          <w:sz w:val="24"/>
+          <w:szCs w:val="24"/>
+        </w:rPr>
+        <w:t># This will execute properly</w:t>
+      </w:r>
+    </w:p>
+    <w:p>
+      <w:pPr>
+        <w:pStyle w:val="HTMLPreformatted"/>
+        <w:pBdr>
+          <w:top w:val="single" w:sz="6" w:space="8" w:color="888888"/>
+          <w:left w:val="single" w:sz="6" w:space="8" w:color="888888"/>
+          <w:bottom w:val="single" w:sz="6" w:space="8" w:color="888888"/>
+          <w:right w:val="single" w:sz="6" w:space="8" w:color="888888"/>
+        </w:pBdr>
+        <w:shd w:val="clear" w:color="auto" w:fill="F8F8F8"/>
+        <w:spacing w:before="75" w:after="225"/>
+        <w:ind w:left="75" w:right="75"/>
+        <w:rPr>
+          <w:color w:val="666666"/>
+          <w:sz w:val="24"/>
+          <w:szCs w:val="24"/>
+        </w:rPr>
+      </w:pPr>
+      <w:proofErr w:type="gramStart"/>
+      <w:r>
+        <w:rPr>
+          <w:rStyle w:val="kwd"/>
+          <w:color w:val="000088"/>
+          <w:sz w:val="24"/>
+          <w:szCs w:val="24"/>
+        </w:rPr>
+        <w:t>print</w:t>
+      </w:r>
+      <w:r>
+        <w:rPr>
+          <w:rStyle w:val="pun"/>
+          <w:color w:val="666600"/>
+          <w:sz w:val="24"/>
+          <w:szCs w:val="24"/>
+        </w:rPr>
+        <w:t>(</w:t>
+      </w:r>
+      <w:proofErr w:type="spellStart"/>
+      <w:proofErr w:type="gramEnd"/>
+      <w:r>
+        <w:rPr>
+          <w:rStyle w:val="pln"/>
+          <w:color w:val="000000"/>
+          <w:sz w:val="24"/>
+          <w:szCs w:val="24"/>
+        </w:rPr>
+        <w:t>input_age</w:t>
+      </w:r>
+      <w:proofErr w:type="spellEnd"/>
+      <w:r>
+        <w:rPr>
+          <w:rStyle w:val="pun"/>
+          <w:color w:val="666600"/>
+          <w:sz w:val="24"/>
+          <w:szCs w:val="24"/>
+        </w:rPr>
+        <w:t>(</w:t>
+      </w:r>
+      <w:r>
+        <w:rPr>
+          <w:rStyle w:val="str"/>
+          <w:color w:val="008800"/>
+          <w:sz w:val="24"/>
+          <w:szCs w:val="24"/>
+        </w:rPr>
+        <w:t>'18'</w:t>
+      </w:r>
+      <w:r>
+        <w:rPr>
+          <w:rStyle w:val="pun"/>
+          <w:color w:val="666600"/>
+          <w:sz w:val="24"/>
+          <w:szCs w:val="24"/>
+        </w:rPr>
+        <w:t>))</w:t>
+      </w:r>
+      <w:r>
+        <w:rPr>
+          <w:rStyle w:val="pln"/>
+          <w:color w:val="000000"/>
+          <w:sz w:val="24"/>
+          <w:szCs w:val="24"/>
+        </w:rPr>
+        <w:t xml:space="preserve">  </w:t>
+      </w:r>
+      <w:r>
+        <w:rPr>
+          <w:rStyle w:val="com"/>
+          <w:color w:val="880000"/>
+          <w:sz w:val="24"/>
+          <w:szCs w:val="24"/>
+        </w:rPr>
+        <w:t># This will not execute properly</w:t>
+      </w:r>
+    </w:p>
+    <w:p>
+      <w:pPr>
+        <w:rPr>
+          <w:sz w:val="28"/>
+          <w:szCs w:val="28"/>
+        </w:rPr>
+      </w:pPr>
+    </w:p>
+    <w:p>
+      <w:pPr>
+        <w:rPr>
+          <w:sz w:val="28"/>
+          <w:szCs w:val="28"/>
+        </w:rPr>
+      </w:pPr>
+    </w:p>
+    <w:p>
+      <w:pPr>
+        <w:rPr>
+          <w:sz w:val="28"/>
+          <w:szCs w:val="28"/>
+        </w:rPr>
+      </w:pPr>
+    </w:p>
+    <w:p>
+      <w:pPr>
+        <w:rPr>
+          <w:sz w:val="28"/>
+          <w:szCs w:val="28"/>
+        </w:rPr>
+      </w:pPr>
+    </w:p>
+    <w:p>
+      <w:pPr>
+        <w:rPr>
+          <w:sz w:val="28"/>
+          <w:szCs w:val="28"/>
+        </w:rPr>
+      </w:pPr>
+    </w:p>
+    <w:p>
+      <w:pPr>
+        <w:rPr>
+          <w:sz w:val="28"/>
+          <w:szCs w:val="28"/>
+        </w:rPr>
+      </w:pPr>
+    </w:p>
+    <w:p>
+      <w:pPr>
+        <w:rPr>
+          <w:sz w:val="28"/>
+          <w:szCs w:val="28"/>
+        </w:rPr>
+      </w:pPr>
+    </w:p>
+    <w:p>
+      <w:pPr>
+        <w:rPr>
+          <w:sz w:val="28"/>
+          <w:szCs w:val="28"/>
+        </w:rPr>
+      </w:pPr>
+    </w:p>
+    <w:p>
+      <w:pPr>
+        <w:rPr>
+          <w:sz w:val="28"/>
+          <w:szCs w:val="28"/>
+        </w:rPr>
+      </w:pPr>
+    </w:p>
+    <w:p>
+      <w:pPr>
+        <w:rPr>
+          <w:sz w:val="28"/>
+          <w:szCs w:val="28"/>
+        </w:rPr>
+      </w:pPr>
     </w:p>
     <w:p>
       <w:pPr>
@@ -5504,6 +9584,119 @@
 <file path=word/numbering.xml><?xml version="1.0" encoding="utf-8"?>
 <w:numbering xmlns:wpc="http://schemas.microsoft.com/office/word/2010/wordprocessingCanvas" xmlns:mc="http://schemas.openxmlformats.org/markup-compatibility/2006" xmlns:o="urn:schemas-microsoft-com:office:office" xmlns:r="http://schemas.openxmlformats.org/officeDocument/2006/relationships" xmlns:m="http://schemas.openxmlformats.org/officeDocument/2006/math" xmlns:v="urn:schemas-microsoft-com:vml" xmlns:wp14="http://schemas.microsoft.com/office/word/2010/wordprocessingDrawing" xmlns:wp="http://schemas.openxmlformats.org/drawingml/2006/wordprocessingDrawing" xmlns:w10="urn:schemas-microsoft-com:office:word" xmlns:w="http://schemas.openxmlformats.org/wordprocessingml/2006/main" xmlns:w14="http://schemas.microsoft.com/office/word/2010/wordml" xmlns:wpg="http://schemas.microsoft.com/office/word/2010/wordprocessingGroup" xmlns:wpi="http://schemas.microsoft.com/office/word/2010/wordprocessingInk" xmlns:wne="http://schemas.microsoft.com/office/word/2006/wordml" xmlns:wps="http://schemas.microsoft.com/office/word/2010/wordprocessingShape" mc:Ignorable="w14 wp14">
   <w:abstractNum w:abstractNumId="0">
+    <w:nsid w:val="0BD510E4"/>
+    <w:multiLevelType w:val="multilevel"/>
+    <w:tmpl w:val="623C295A"/>
+    <w:lvl w:ilvl="0">
+      <w:start w:val="1"/>
+      <w:numFmt w:val="decimal"/>
+      <w:lvlText w:val="%1."/>
+      <w:lvlJc w:val="left"/>
+      <w:pPr>
+        <w:tabs>
+          <w:tab w:val="num" w:pos="720"/>
+        </w:tabs>
+        <w:ind w:left="720" w:hanging="360"/>
+      </w:pPr>
+    </w:lvl>
+    <w:lvl w:ilvl="1" w:tentative="1">
+      <w:start w:val="1"/>
+      <w:numFmt w:val="decimal"/>
+      <w:lvlText w:val="%2."/>
+      <w:lvlJc w:val="left"/>
+      <w:pPr>
+        <w:tabs>
+          <w:tab w:val="num" w:pos="1440"/>
+        </w:tabs>
+        <w:ind w:left="1440" w:hanging="360"/>
+      </w:pPr>
+    </w:lvl>
+    <w:lvl w:ilvl="2" w:tentative="1">
+      <w:start w:val="1"/>
+      <w:numFmt w:val="decimal"/>
+      <w:lvlText w:val="%3."/>
+      <w:lvlJc w:val="left"/>
+      <w:pPr>
+        <w:tabs>
+          <w:tab w:val="num" w:pos="2160"/>
+        </w:tabs>
+        <w:ind w:left="2160" w:hanging="360"/>
+      </w:pPr>
+    </w:lvl>
+    <w:lvl w:ilvl="3" w:tentative="1">
+      <w:start w:val="1"/>
+      <w:numFmt w:val="decimal"/>
+      <w:lvlText w:val="%4."/>
+      <w:lvlJc w:val="left"/>
+      <w:pPr>
+        <w:tabs>
+          <w:tab w:val="num" w:pos="2880"/>
+        </w:tabs>
+        <w:ind w:left="2880" w:hanging="360"/>
+      </w:pPr>
+    </w:lvl>
+    <w:lvl w:ilvl="4" w:tentative="1">
+      <w:start w:val="1"/>
+      <w:numFmt w:val="decimal"/>
+      <w:lvlText w:val="%5."/>
+      <w:lvlJc w:val="left"/>
+      <w:pPr>
+        <w:tabs>
+          <w:tab w:val="num" w:pos="3600"/>
+        </w:tabs>
+        <w:ind w:left="3600" w:hanging="360"/>
+      </w:pPr>
+    </w:lvl>
+    <w:lvl w:ilvl="5" w:tentative="1">
+      <w:start w:val="1"/>
+      <w:numFmt w:val="decimal"/>
+      <w:lvlText w:val="%6."/>
+      <w:lvlJc w:val="left"/>
+      <w:pPr>
+        <w:tabs>
+          <w:tab w:val="num" w:pos="4320"/>
+        </w:tabs>
+        <w:ind w:left="4320" w:hanging="360"/>
+      </w:pPr>
+    </w:lvl>
+    <w:lvl w:ilvl="6" w:tentative="1">
+      <w:start w:val="1"/>
+      <w:numFmt w:val="decimal"/>
+      <w:lvlText w:val="%7."/>
+      <w:lvlJc w:val="left"/>
+      <w:pPr>
+        <w:tabs>
+          <w:tab w:val="num" w:pos="5040"/>
+        </w:tabs>
+        <w:ind w:left="5040" w:hanging="360"/>
+      </w:pPr>
+    </w:lvl>
+    <w:lvl w:ilvl="7" w:tentative="1">
+      <w:start w:val="1"/>
+      <w:numFmt w:val="decimal"/>
+      <w:lvlText w:val="%8."/>
+      <w:lvlJc w:val="left"/>
+      <w:pPr>
+        <w:tabs>
+          <w:tab w:val="num" w:pos="5760"/>
+        </w:tabs>
+        <w:ind w:left="5760" w:hanging="360"/>
+      </w:pPr>
+    </w:lvl>
+    <w:lvl w:ilvl="8" w:tentative="1">
+      <w:start w:val="1"/>
+      <w:numFmt w:val="decimal"/>
+      <w:lvlText w:val="%9."/>
+      <w:lvlJc w:val="left"/>
+      <w:pPr>
+        <w:tabs>
+          <w:tab w:val="num" w:pos="6480"/>
+        </w:tabs>
+        <w:ind w:left="6480" w:hanging="360"/>
+      </w:pPr>
+    </w:lvl>
+  </w:abstractNum>
+  <w:abstractNum w:abstractNumId="1">
     <w:nsid w:val="28C71EE6"/>
     <w:multiLevelType w:val="hybridMultilevel"/>
     <w:tmpl w:val="069C0762"/>
@@ -5616,7 +9809,126 @@
       </w:rPr>
     </w:lvl>
   </w:abstractNum>
+  <w:abstractNum w:abstractNumId="2">
+    <w:nsid w:val="519D27EF"/>
+    <w:multiLevelType w:val="multilevel"/>
+    <w:tmpl w:val="8ADEF020"/>
+    <w:lvl w:ilvl="0">
+      <w:start w:val="1"/>
+      <w:numFmt w:val="decimal"/>
+      <w:lvlText w:val="%1."/>
+      <w:lvlJc w:val="left"/>
+      <w:pPr>
+        <w:tabs>
+          <w:tab w:val="num" w:pos="720"/>
+        </w:tabs>
+        <w:ind w:left="720" w:hanging="360"/>
+      </w:pPr>
+    </w:lvl>
+    <w:lvl w:ilvl="1" w:tentative="1">
+      <w:start w:val="1"/>
+      <w:numFmt w:val="decimal"/>
+      <w:lvlText w:val="%2."/>
+      <w:lvlJc w:val="left"/>
+      <w:pPr>
+        <w:tabs>
+          <w:tab w:val="num" w:pos="1440"/>
+        </w:tabs>
+        <w:ind w:left="1440" w:hanging="360"/>
+      </w:pPr>
+    </w:lvl>
+    <w:lvl w:ilvl="2" w:tentative="1">
+      <w:start w:val="1"/>
+      <w:numFmt w:val="decimal"/>
+      <w:lvlText w:val="%3."/>
+      <w:lvlJc w:val="left"/>
+      <w:pPr>
+        <w:tabs>
+          <w:tab w:val="num" w:pos="2160"/>
+        </w:tabs>
+        <w:ind w:left="2160" w:hanging="360"/>
+      </w:pPr>
+    </w:lvl>
+    <w:lvl w:ilvl="3" w:tentative="1">
+      <w:start w:val="1"/>
+      <w:numFmt w:val="decimal"/>
+      <w:lvlText w:val="%4."/>
+      <w:lvlJc w:val="left"/>
+      <w:pPr>
+        <w:tabs>
+          <w:tab w:val="num" w:pos="2880"/>
+        </w:tabs>
+        <w:ind w:left="2880" w:hanging="360"/>
+      </w:pPr>
+    </w:lvl>
+    <w:lvl w:ilvl="4" w:tentative="1">
+      <w:start w:val="1"/>
+      <w:numFmt w:val="decimal"/>
+      <w:lvlText w:val="%5."/>
+      <w:lvlJc w:val="left"/>
+      <w:pPr>
+        <w:tabs>
+          <w:tab w:val="num" w:pos="3600"/>
+        </w:tabs>
+        <w:ind w:left="3600" w:hanging="360"/>
+      </w:pPr>
+    </w:lvl>
+    <w:lvl w:ilvl="5" w:tentative="1">
+      <w:start w:val="1"/>
+      <w:numFmt w:val="decimal"/>
+      <w:lvlText w:val="%6."/>
+      <w:lvlJc w:val="left"/>
+      <w:pPr>
+        <w:tabs>
+          <w:tab w:val="num" w:pos="4320"/>
+        </w:tabs>
+        <w:ind w:left="4320" w:hanging="360"/>
+      </w:pPr>
+    </w:lvl>
+    <w:lvl w:ilvl="6" w:tentative="1">
+      <w:start w:val="1"/>
+      <w:numFmt w:val="decimal"/>
+      <w:lvlText w:val="%7."/>
+      <w:lvlJc w:val="left"/>
+      <w:pPr>
+        <w:tabs>
+          <w:tab w:val="num" w:pos="5040"/>
+        </w:tabs>
+        <w:ind w:left="5040" w:hanging="360"/>
+      </w:pPr>
+    </w:lvl>
+    <w:lvl w:ilvl="7" w:tentative="1">
+      <w:start w:val="1"/>
+      <w:numFmt w:val="decimal"/>
+      <w:lvlText w:val="%8."/>
+      <w:lvlJc w:val="left"/>
+      <w:pPr>
+        <w:tabs>
+          <w:tab w:val="num" w:pos="5760"/>
+        </w:tabs>
+        <w:ind w:left="5760" w:hanging="360"/>
+      </w:pPr>
+    </w:lvl>
+    <w:lvl w:ilvl="8" w:tentative="1">
+      <w:start w:val="1"/>
+      <w:numFmt w:val="decimal"/>
+      <w:lvlText w:val="%9."/>
+      <w:lvlJc w:val="left"/>
+      <w:pPr>
+        <w:tabs>
+          <w:tab w:val="num" w:pos="6480"/>
+        </w:tabs>
+        <w:ind w:left="6480" w:hanging="360"/>
+      </w:pPr>
+    </w:lvl>
+  </w:abstractNum>
   <w:num w:numId="1">
+    <w:abstractNumId w:val="1"/>
+  </w:num>
+  <w:num w:numId="2">
+    <w:abstractNumId w:val="2"/>
+  </w:num>
+  <w:num w:numId="3">
     <w:abstractNumId w:val="0"/>
   </w:num>
 </w:numbering>
@@ -6007,6 +10319,22 @@
       <w:szCs w:val="20"/>
     </w:rPr>
   </w:style>
+  <w:style w:type="character" w:styleId="Strong">
+    <w:name w:val="Strong"/>
+    <w:basedOn w:val="DefaultParagraphFont"/>
+    <w:uiPriority w:val="22"/>
+    <w:qFormat/>
+    <w:rsid w:val="00C3347B"/>
+    <w:rPr>
+      <w:b/>
+      <w:bCs/>
+    </w:rPr>
+  </w:style>
+  <w:style w:type="character" w:customStyle="1" w:styleId="typ">
+    <w:name w:val="typ"/>
+    <w:basedOn w:val="DefaultParagraphFont"/>
+    <w:rsid w:val="008B00C8"/>
+  </w:style>
 </w:styles>
 </file>
 
@@ -6395,6 +10723,22 @@
       <w:szCs w:val="20"/>
     </w:rPr>
   </w:style>
+  <w:style w:type="character" w:styleId="Strong">
+    <w:name w:val="Strong"/>
+    <w:basedOn w:val="DefaultParagraphFont"/>
+    <w:uiPriority w:val="22"/>
+    <w:qFormat/>
+    <w:rsid w:val="00C3347B"/>
+    <w:rPr>
+      <w:b/>
+      <w:bCs/>
+    </w:rPr>
+  </w:style>
+  <w:style w:type="character" w:customStyle="1" w:styleId="typ">
+    <w:name w:val="typ"/>
+    <w:basedOn w:val="DefaultParagraphFont"/>
+    <w:rsid w:val="008B00C8"/>
+  </w:style>
 </w:styles>
 </file>
 

</xml_diff>